<commit_message>
Model Overview finish and Model_Celluar Add and Engineering Finish
</commit_message>
<xml_diff>
--- a/Engineering Success/6.0engineering success.docx
+++ b/Engineering Success/6.0engineering success.docx
@@ -52,74 +52,28 @@
           <w:sz w:val="28"/>
           <w:szCs w:val="28"/>
         </w:rPr>
-        <w:t>1.1 PHYTASE(</w:t>
-      </w:r>
-      <w:proofErr w:type="spellStart"/>
-      <w:r>
-        <w:rPr>
-          <w:b/>
-          <w:bCs/>
-          <w:color w:val="000000" w:themeColor="text1"/>
-          <w:sz w:val="28"/>
-          <w:szCs w:val="28"/>
-        </w:rPr>
-        <w:t>ycD</w:t>
-      </w:r>
-      <w:proofErr w:type="spellEnd"/>
-      <w:r>
-        <w:rPr>
-          <w:b/>
-          <w:bCs/>
-          <w:color w:val="000000" w:themeColor="text1"/>
-          <w:sz w:val="28"/>
-          <w:szCs w:val="28"/>
-        </w:rPr>
-        <w:t>)：BBa_K3408001</w:t>
+        <w:t>1.1 PHYTASE(ycD)：BBa_K3408001</w:t>
       </w:r>
     </w:p>
     <w:p>
       <w:r>
         <w:t xml:space="preserve">We selected the neutral phytase gene </w:t>
       </w:r>
-      <w:proofErr w:type="spellStart"/>
       <w:r>
         <w:rPr>
           <w:rFonts w:hint="eastAsia"/>
         </w:rPr>
         <w:t>phy</w:t>
       </w:r>
-      <w:proofErr w:type="spellEnd"/>
-      <w:r>
-        <w:t>(</w:t>
-      </w:r>
-      <w:proofErr w:type="spellStart"/>
-      <w:r>
-        <w:t>ycD</w:t>
-      </w:r>
-      <w:proofErr w:type="spellEnd"/>
-      <w:r>
-        <w:t xml:space="preserve">) from </w:t>
+      <w:r>
+        <w:t xml:space="preserve">(ycD) from </w:t>
       </w:r>
       <w:ins w:id="0" w:author="xb21cn" w:date="2020-10-17T18:17:00Z">
         <w:r>
           <w:rPr>
             <w:rFonts w:hint="eastAsia"/>
           </w:rPr>
-          <w:t>&lt;</w:t>
-        </w:r>
-        <w:proofErr w:type="spellStart"/>
-        <w:r>
-          <w:rPr>
-            <w:rFonts w:hint="eastAsia"/>
-          </w:rPr>
-          <w:t>i</w:t>
-        </w:r>
-        <w:proofErr w:type="spellEnd"/>
-        <w:r>
-          <w:rPr>
-            <w:rFonts w:hint="eastAsia"/>
-          </w:rPr>
-          <w:t>&gt;</w:t>
+          <w:t>&lt;i&gt;</w:t>
         </w:r>
       </w:ins>
       <w:r>
@@ -136,25 +90,7 @@
             <w:i/>
             <w:iCs/>
           </w:rPr>
-          <w:t>&lt;/</w:t>
-        </w:r>
-        <w:proofErr w:type="spellStart"/>
-        <w:r>
-          <w:rPr>
-            <w:rFonts w:hint="eastAsia"/>
-            <w:i/>
-            <w:iCs/>
-          </w:rPr>
-          <w:t>i</w:t>
-        </w:r>
-        <w:proofErr w:type="spellEnd"/>
-        <w:r>
-          <w:rPr>
-            <w:rFonts w:hint="eastAsia"/>
-            <w:i/>
-            <w:iCs/>
-          </w:rPr>
-          <w:t>&gt;</w:t>
+          <w:t>&lt;/i&gt;</w:t>
         </w:r>
       </w:ins>
       <w:r>
@@ -227,15 +163,7 @@
         <w:t>ould</w:t>
       </w:r>
       <w:r>
-        <w:t xml:space="preserve"> combine with lead ions and Cl-(or F</w:t>
-      </w:r>
-      <w:proofErr w:type="gramStart"/>
-      <w:r>
-        <w:t>-,OH</w:t>
-      </w:r>
-      <w:proofErr w:type="gramEnd"/>
-      <w:r>
-        <w:t>-) to form insoluble compound pyromorphite (Pb5 (PO4) 3Cl (F, OH)). Pyromorphite is exceptionally stable, so we can achieve the purpose of precipitating lead and purifying soil.</w:t>
+        <w:t xml:space="preserve"> combine with lead ions and Cl-(or F-,OH-) to form insoluble compound pyromorphite (Pb5 (PO4) 3Cl (F, OH)). Pyromorphite is exceptionally stable, so we can achieve the purpose of precipitating lead and purifying soil.</w:t>
       </w:r>
     </w:p>
     <w:p>
@@ -256,64 +184,40 @@
           <w:sz w:val="28"/>
           <w:szCs w:val="28"/>
         </w:rPr>
-        <w:t>1.2 TOEHOLD-</w:t>
-      </w:r>
-      <w:proofErr w:type="spellStart"/>
-      <w:r>
-        <w:rPr>
+        <w:t>1.2 TOEHOLD-mazF：BBa_K340</w:t>
+      </w:r>
+      <w:r>
+        <w:rPr>
+          <w:rFonts w:hint="eastAsia"/>
           <w:b/>
           <w:bCs/>
           <w:color w:val="000000" w:themeColor="text1"/>
           <w:sz w:val="28"/>
           <w:szCs w:val="28"/>
         </w:rPr>
+        <w:t>8010</w:t>
+      </w:r>
+    </w:p>
+    <w:p>
+      <w:r>
+        <w:t xml:space="preserve">Toehold switch system consists of switch RNA and trigger RNA. We employed </w:t>
+      </w:r>
+      <w:r>
+        <w:rPr>
+          <w:color w:val="FF0000"/>
+        </w:rPr>
         <w:t>mazF</w:t>
       </w:r>
-      <w:proofErr w:type="spellEnd"/>
-      <w:r>
-        <w:rPr>
-          <w:b/>
-          <w:bCs/>
-          <w:color w:val="000000" w:themeColor="text1"/>
-          <w:sz w:val="28"/>
-          <w:szCs w:val="28"/>
-        </w:rPr>
-        <w:t>：BBa_K340</w:t>
-      </w:r>
-      <w:r>
-        <w:rPr>
-          <w:rFonts w:hint="eastAsia"/>
-          <w:b/>
-          <w:bCs/>
-          <w:color w:val="000000" w:themeColor="text1"/>
-          <w:sz w:val="28"/>
-          <w:szCs w:val="28"/>
-        </w:rPr>
-        <w:t>8010</w:t>
-      </w:r>
-    </w:p>
-    <w:p>
-      <w:r>
-        <w:t xml:space="preserve">Toehold switch system consists of switch RNA and trigger RNA. We employed </w:t>
-      </w:r>
-      <w:proofErr w:type="spellStart"/>
+      <w:r>
+        <w:t xml:space="preserve"> a</w:t>
+      </w:r>
+      <w:r>
+        <w:t xml:space="preserve">s our suicide </w:t>
+      </w:r>
       <w:r>
         <w:rPr>
           <w:color w:val="FF0000"/>
         </w:rPr>
-        <w:t>mazF</w:t>
-      </w:r>
-      <w:proofErr w:type="spellEnd"/>
-      <w:r>
-        <w:t xml:space="preserve"> a</w:t>
-      </w:r>
-      <w:r>
-        <w:t xml:space="preserve">s our suicide </w:t>
-      </w:r>
-      <w:r>
-        <w:rPr>
-          <w:color w:val="FF0000"/>
-        </w:rPr>
         <w:t>protein</w:t>
       </w:r>
       <w:r>
@@ -332,15 +236,7 @@
         <w:t xml:space="preserve">as our kill switch </w:t>
       </w:r>
       <w:r>
-        <w:t xml:space="preserve">by adding the switch part to the upstream of the </w:t>
-      </w:r>
-      <w:proofErr w:type="spellStart"/>
-      <w:r>
-        <w:t>mazF</w:t>
-      </w:r>
-      <w:proofErr w:type="spellEnd"/>
-      <w:r>
-        <w:t xml:space="preserve"> gene. </w:t>
+        <w:t xml:space="preserve">by adding the switch part to the upstream of the mazF gene. </w:t>
       </w:r>
       <w:r>
         <w:rPr>
@@ -544,7 +440,6 @@
         </w:rPr>
         <w:t>&lt;sub&gt;</w:t>
       </w:r>
-      <w:proofErr w:type="spellStart"/>
       <w:r>
         <w:rPr>
           <w:color w:val="000000" w:themeColor="text1"/>
@@ -552,7 +447,6 @@
         </w:rPr>
         <w:t>nar</w:t>
       </w:r>
-      <w:proofErr w:type="spellEnd"/>
       <w:r>
         <w:rPr>
           <w:rFonts w:hint="eastAsia"/>
@@ -634,38 +528,155 @@
           <w:color w:val="000000" w:themeColor="text1"/>
           <w:sz w:val="22"/>
         </w:rPr>
+        <w:t xml:space="preserve"> gfp gene </w:t>
+      </w:r>
+      <w:r>
+        <w:rPr>
+          <w:rFonts w:hint="eastAsia"/>
+          <w:color w:val="000000" w:themeColor="text1"/>
+          <w:sz w:val="22"/>
+        </w:rPr>
+        <w:t>at</w:t>
+      </w:r>
+      <w:r>
+        <w:rPr>
+          <w:color w:val="000000" w:themeColor="text1"/>
+          <w:sz w:val="22"/>
+        </w:rPr>
+        <w:t xml:space="preserve"> the downstream of promoter P</w:t>
+      </w:r>
+      <w:r>
+        <w:rPr>
+          <w:rFonts w:hint="eastAsia"/>
+          <w:color w:val="000000" w:themeColor="text1"/>
+          <w:sz w:val="22"/>
+        </w:rPr>
+        <w:t>&lt;sub&gt;</w:t>
+      </w:r>
+      <w:r>
+        <w:rPr>
+          <w:color w:val="000000" w:themeColor="text1"/>
+          <w:sz w:val="22"/>
+        </w:rPr>
+        <w:t>nar</w:t>
+      </w:r>
+      <w:r>
+        <w:rPr>
+          <w:rFonts w:hint="eastAsia"/>
+          <w:color w:val="000000" w:themeColor="text1"/>
+          <w:sz w:val="22"/>
+        </w:rPr>
+        <w:t>&lt;/sub&gt; so that w</w:t>
+      </w:r>
+      <w:r>
+        <w:rPr>
+          <w:color w:val="000000" w:themeColor="text1"/>
+          <w:sz w:val="22"/>
+        </w:rPr>
+        <w:t xml:space="preserve">e can </w:t>
+      </w:r>
+      <w:r>
+        <w:rPr>
+          <w:color w:val="000000" w:themeColor="text1"/>
+          <w:sz w:val="22"/>
+        </w:rPr>
+        <w:t>det</w:t>
+      </w:r>
+      <w:r>
+        <w:rPr>
+          <w:rFonts w:hint="eastAsia"/>
+          <w:color w:val="000000" w:themeColor="text1"/>
+          <w:sz w:val="22"/>
+        </w:rPr>
+        <w:t>ermine</w:t>
+      </w:r>
+      <w:r>
+        <w:rPr>
+          <w:color w:val="000000" w:themeColor="text1"/>
+          <w:sz w:val="22"/>
+        </w:rPr>
         <w:t xml:space="preserve"> </w:t>
       </w:r>
-      <w:proofErr w:type="spellStart"/>
-      <w:r>
-        <w:rPr>
-          <w:color w:val="000000" w:themeColor="text1"/>
-          <w:sz w:val="22"/>
-        </w:rPr>
-        <w:t>gfp</w:t>
-      </w:r>
-      <w:proofErr w:type="spellEnd"/>
-      <w:r>
-        <w:rPr>
-          <w:color w:val="000000" w:themeColor="text1"/>
-          <w:sz w:val="22"/>
-        </w:rPr>
-        <w:t xml:space="preserve"> gene </w:t>
-      </w:r>
-      <w:r>
-        <w:rPr>
-          <w:rFonts w:hint="eastAsia"/>
-          <w:color w:val="000000" w:themeColor="text1"/>
-          <w:sz w:val="22"/>
-        </w:rPr>
-        <w:t>at</w:t>
-      </w:r>
-      <w:r>
-        <w:rPr>
-          <w:color w:val="000000" w:themeColor="text1"/>
-          <w:sz w:val="22"/>
-        </w:rPr>
-        <w:t xml:space="preserve"> the downstream of promoter P</w:t>
+      <w:r>
+        <w:rPr>
+          <w:color w:val="000000" w:themeColor="text1"/>
+          <w:sz w:val="22"/>
+        </w:rPr>
+        <w:t>fluorescent intensity</w:t>
+      </w:r>
+      <w:r>
+        <w:rPr>
+          <w:color w:val="000000" w:themeColor="text1"/>
+          <w:sz w:val="22"/>
+        </w:rPr>
+        <w:t xml:space="preserve"> </w:t>
+      </w:r>
+      <w:r>
+        <w:rPr>
+          <w:rFonts w:hint="eastAsia"/>
+          <w:color w:val="000000" w:themeColor="text1"/>
+          <w:sz w:val="22"/>
+        </w:rPr>
+        <w:t>to</w:t>
+      </w:r>
+      <w:r>
+        <w:rPr>
+          <w:color w:val="000000" w:themeColor="text1"/>
+          <w:sz w:val="22"/>
+        </w:rPr>
+        <w:t xml:space="preserve"> characterize</w:t>
+      </w:r>
+      <w:r>
+        <w:rPr>
+          <w:color w:val="000000" w:themeColor="text1"/>
+          <w:sz w:val="22"/>
+        </w:rPr>
+        <w:t xml:space="preserve"> </w:t>
+      </w:r>
+      <w:r>
+        <w:rPr>
+          <w:rFonts w:hint="eastAsia"/>
+          <w:color w:val="000000" w:themeColor="text1"/>
+          <w:sz w:val="22"/>
+        </w:rPr>
+        <w:t>whether</w:t>
+      </w:r>
+      <w:r>
+        <w:rPr>
+          <w:color w:val="000000" w:themeColor="text1"/>
+          <w:sz w:val="22"/>
+        </w:rPr>
+        <w:t xml:space="preserve"> </w:t>
+      </w:r>
+      <w:r>
+        <w:rPr>
+          <w:rFonts w:hint="eastAsia"/>
+          <w:color w:val="000000" w:themeColor="text1"/>
+          <w:sz w:val="22"/>
+        </w:rPr>
+        <w:t>our</w:t>
+      </w:r>
+      <w:r>
+        <w:rPr>
+          <w:color w:val="000000" w:themeColor="text1"/>
+          <w:sz w:val="22"/>
+        </w:rPr>
+        <w:t xml:space="preserve"> </w:t>
+      </w:r>
+      <w:r>
+        <w:rPr>
+          <w:rFonts w:hint="eastAsia"/>
+          <w:color w:val="000000" w:themeColor="text1"/>
+          <w:sz w:val="22"/>
+        </w:rPr>
+        <w:t>promoter</w:t>
+      </w:r>
+      <w:r>
+        <w:rPr>
+          <w:color w:val="000000" w:themeColor="text1"/>
+          <w:sz w:val="22"/>
+        </w:rPr>
+        <w:t xml:space="preserve"> P</w:t>
       </w:r>
       <w:r>
         <w:rPr>
@@ -675,151 +686,14 @@
         </w:rPr>
         <w:t>&lt;sub&gt;</w:t>
       </w:r>
-      <w:proofErr w:type="spellStart"/>
-      <w:r>
-        <w:rPr>
+      <w:r>
+        <w:rPr>
+          <w:rFonts w:hint="eastAsia"/>
           <w:color w:val="000000" w:themeColor="text1"/>
           <w:sz w:val="22"/>
         </w:rPr>
         <w:t>nar</w:t>
       </w:r>
-      <w:proofErr w:type="spellEnd"/>
-      <w:r>
-        <w:rPr>
-          <w:rFonts w:hint="eastAsia"/>
-          <w:color w:val="000000" w:themeColor="text1"/>
-          <w:sz w:val="22"/>
-        </w:rPr>
-        <w:t>&lt;/sub&gt; so that w</w:t>
-      </w:r>
-      <w:r>
-        <w:rPr>
-          <w:color w:val="000000" w:themeColor="text1"/>
-          <w:sz w:val="22"/>
-        </w:rPr>
-        <w:t xml:space="preserve">e can </w:t>
-      </w:r>
-      <w:r>
-        <w:rPr>
-          <w:color w:val="000000" w:themeColor="text1"/>
-          <w:sz w:val="22"/>
-        </w:rPr>
-        <w:t>det</w:t>
-      </w:r>
-      <w:r>
-        <w:rPr>
-          <w:rFonts w:hint="eastAsia"/>
-          <w:color w:val="000000" w:themeColor="text1"/>
-          <w:sz w:val="22"/>
-        </w:rPr>
-        <w:t>ermine</w:t>
-      </w:r>
-      <w:r>
-        <w:rPr>
-          <w:color w:val="000000" w:themeColor="text1"/>
-          <w:sz w:val="22"/>
-        </w:rPr>
-        <w:t xml:space="preserve"> </w:t>
-      </w:r>
-      <w:r>
-        <w:rPr>
-          <w:color w:val="000000" w:themeColor="text1"/>
-          <w:sz w:val="22"/>
-        </w:rPr>
-        <w:t>fluorescent intensity</w:t>
-      </w:r>
-      <w:r>
-        <w:rPr>
-          <w:color w:val="000000" w:themeColor="text1"/>
-          <w:sz w:val="22"/>
-        </w:rPr>
-        <w:t xml:space="preserve"> </w:t>
-      </w:r>
-      <w:r>
-        <w:rPr>
-          <w:rFonts w:hint="eastAsia"/>
-          <w:color w:val="000000" w:themeColor="text1"/>
-          <w:sz w:val="22"/>
-        </w:rPr>
-        <w:t>to</w:t>
-      </w:r>
-      <w:r>
-        <w:rPr>
-          <w:color w:val="000000" w:themeColor="text1"/>
-          <w:sz w:val="22"/>
-        </w:rPr>
-        <w:t xml:space="preserve"> characterize</w:t>
-      </w:r>
-      <w:r>
-        <w:rPr>
-          <w:color w:val="000000" w:themeColor="text1"/>
-          <w:sz w:val="22"/>
-        </w:rPr>
-        <w:t xml:space="preserve"> </w:t>
-      </w:r>
-      <w:r>
-        <w:rPr>
-          <w:rFonts w:hint="eastAsia"/>
-          <w:color w:val="000000" w:themeColor="text1"/>
-          <w:sz w:val="22"/>
-        </w:rPr>
-        <w:t>whether</w:t>
-      </w:r>
-      <w:r>
-        <w:rPr>
-          <w:color w:val="000000" w:themeColor="text1"/>
-          <w:sz w:val="22"/>
-        </w:rPr>
-        <w:t xml:space="preserve"> </w:t>
-      </w:r>
-      <w:r>
-        <w:rPr>
-          <w:rFonts w:hint="eastAsia"/>
-          <w:color w:val="000000" w:themeColor="text1"/>
-          <w:sz w:val="22"/>
-        </w:rPr>
-        <w:t>our</w:t>
-      </w:r>
-      <w:r>
-        <w:rPr>
-          <w:color w:val="000000" w:themeColor="text1"/>
-          <w:sz w:val="22"/>
-        </w:rPr>
-        <w:t xml:space="preserve"> </w:t>
-      </w:r>
-      <w:r>
-        <w:rPr>
-          <w:rFonts w:hint="eastAsia"/>
-          <w:color w:val="000000" w:themeColor="text1"/>
-          <w:sz w:val="22"/>
-        </w:rPr>
-        <w:t>promoter</w:t>
-      </w:r>
-      <w:r>
-        <w:rPr>
-          <w:color w:val="000000" w:themeColor="text1"/>
-          <w:sz w:val="22"/>
-        </w:rPr>
-        <w:t xml:space="preserve"> P</w:t>
-      </w:r>
-      <w:r>
-        <w:rPr>
-          <w:rFonts w:hint="eastAsia"/>
-          <w:color w:val="000000" w:themeColor="text1"/>
-          <w:sz w:val="22"/>
-        </w:rPr>
-        <w:t>&lt;sub&gt;</w:t>
-      </w:r>
-      <w:proofErr w:type="spellStart"/>
-      <w:r>
-        <w:rPr>
-          <w:rFonts w:hint="eastAsia"/>
-          <w:color w:val="000000" w:themeColor="text1"/>
-          <w:sz w:val="22"/>
-        </w:rPr>
-        <w:t>nar</w:t>
-      </w:r>
-      <w:proofErr w:type="spellEnd"/>
       <w:r>
         <w:rPr>
           <w:rFonts w:hint="eastAsia"/>
@@ -1292,7 +1166,6 @@
     </w:p>
     <w:p/>
     <w:p>
-      <w:proofErr w:type="spellStart"/>
       <w:r>
         <w:rPr>
           <w:rFonts w:hint="eastAsia"/>
@@ -1300,81 +1173,75 @@
         <w:t>P</w:t>
       </w:r>
       <w:r>
+        <w:t>nar     B0034    GFP        B0015</w:t>
+      </w:r>
+    </w:p>
+    <w:p>
+      <w:pPr>
+        <w:rPr>
+          <w:b/>
+          <w:bCs/>
+          <w:color w:val="000000" w:themeColor="text1"/>
+          <w:sz w:val="22"/>
+        </w:rPr>
+      </w:pPr>
+      <w:r>
+        <w:rPr>
+          <w:rFonts w:hint="eastAsia"/>
+          <w:b/>
+          <w:bCs/>
+          <w:color w:val="000000" w:themeColor="text1"/>
+          <w:sz w:val="22"/>
+        </w:rPr>
+        <w:t>F</w:t>
+      </w:r>
+      <w:r>
+        <w:rPr>
+          <w:b/>
+          <w:bCs/>
+          <w:color w:val="000000" w:themeColor="text1"/>
+          <w:sz w:val="22"/>
+        </w:rPr>
+        <w:t xml:space="preserve">ig.1. </w:t>
+      </w:r>
+      <w:r>
+        <w:rPr>
+          <w:b/>
+          <w:bCs/>
+          <w:color w:val="000000" w:themeColor="text1"/>
+          <w:sz w:val="22"/>
+        </w:rPr>
+        <w:t>D</w:t>
+      </w:r>
+      <w:r>
+        <w:rPr>
+          <w:b/>
+          <w:bCs/>
+          <w:color w:val="000000" w:themeColor="text1"/>
+          <w:sz w:val="22"/>
+        </w:rPr>
+        <w:t xml:space="preserve">evice </w:t>
+      </w:r>
+      <w:bookmarkStart w:id="5" w:name="_Hlk53789243"/>
+      <w:r>
+        <w:rPr>
+          <w:b/>
+          <w:bCs/>
+          <w:color w:val="000000" w:themeColor="text1"/>
+          <w:sz w:val="22"/>
+        </w:rPr>
+        <w:t>P</w:t>
+      </w:r>
+      <w:r>
+        <w:rPr>
+          <w:rFonts w:hint="eastAsia"/>
+          <w:b/>
+          <w:bCs/>
+          <w:color w:val="000000" w:themeColor="text1"/>
+          <w:sz w:val="22"/>
+        </w:rPr>
         <w:t>nar</w:t>
       </w:r>
-      <w:proofErr w:type="spellEnd"/>
-      <w:r>
-        <w:t xml:space="preserve">     B0034    GFP        B0015</w:t>
-      </w:r>
-    </w:p>
-    <w:p>
-      <w:pPr>
-        <w:rPr>
-          <w:b/>
-          <w:bCs/>
-          <w:color w:val="000000" w:themeColor="text1"/>
-          <w:sz w:val="22"/>
-        </w:rPr>
-      </w:pPr>
-      <w:r>
-        <w:rPr>
-          <w:rFonts w:hint="eastAsia"/>
-          <w:b/>
-          <w:bCs/>
-          <w:color w:val="000000" w:themeColor="text1"/>
-          <w:sz w:val="22"/>
-        </w:rPr>
-        <w:t>F</w:t>
-      </w:r>
-      <w:r>
-        <w:rPr>
-          <w:b/>
-          <w:bCs/>
-          <w:color w:val="000000" w:themeColor="text1"/>
-          <w:sz w:val="22"/>
-        </w:rPr>
-        <w:t xml:space="preserve">ig.1. </w:t>
-      </w:r>
-      <w:r>
-        <w:rPr>
-          <w:b/>
-          <w:bCs/>
-          <w:color w:val="000000" w:themeColor="text1"/>
-          <w:sz w:val="22"/>
-        </w:rPr>
-        <w:t>D</w:t>
-      </w:r>
-      <w:r>
-        <w:rPr>
-          <w:b/>
-          <w:bCs/>
-          <w:color w:val="000000" w:themeColor="text1"/>
-          <w:sz w:val="22"/>
-        </w:rPr>
-        <w:t xml:space="preserve">evice </w:t>
-      </w:r>
-      <w:bookmarkStart w:id="5" w:name="_Hlk53789243"/>
-      <w:proofErr w:type="spellStart"/>
-      <w:r>
-        <w:rPr>
-          <w:b/>
-          <w:bCs/>
-          <w:color w:val="000000" w:themeColor="text1"/>
-          <w:sz w:val="22"/>
-        </w:rPr>
-        <w:t>P</w:t>
-      </w:r>
-      <w:r>
-        <w:rPr>
-          <w:rFonts w:hint="eastAsia"/>
-          <w:b/>
-          <w:bCs/>
-          <w:color w:val="000000" w:themeColor="text1"/>
-          <w:sz w:val="22"/>
-        </w:rPr>
-        <w:t>nar</w:t>
-      </w:r>
-      <w:proofErr w:type="spellEnd"/>
       <w:r>
         <w:rPr>
           <w:b/>
@@ -1599,31 +1466,13 @@
         </w:rPr>
         <w:t xml:space="preserve"> </w:t>
       </w:r>
-      <w:proofErr w:type="spellStart"/>
-      <w:r>
-        <w:rPr>
-          <w:color w:val="000000" w:themeColor="text1"/>
-          <w:sz w:val="22"/>
-        </w:rPr>
-        <w:t>EcoRI</w:t>
-      </w:r>
-      <w:proofErr w:type="spellEnd"/>
-      <w:r>
-        <w:rPr>
-          <w:color w:val="000000" w:themeColor="text1"/>
-          <w:sz w:val="22"/>
-        </w:rPr>
-        <w:t xml:space="preserve"> and </w:t>
-      </w:r>
-      <w:proofErr w:type="spellStart"/>
-      <w:r>
-        <w:rPr>
-          <w:color w:val="000000" w:themeColor="text1"/>
-          <w:sz w:val="22"/>
-        </w:rPr>
-        <w:t>PstI</w:t>
-      </w:r>
-      <w:proofErr w:type="spellEnd"/>
+      <w:r>
+        <w:rPr>
+          <w:color w:val="000000" w:themeColor="text1"/>
+          <w:sz w:val="22"/>
+        </w:rPr>
+        <w:t>EcoRI and PstI</w:t>
+      </w:r>
       <w:r>
         <w:rPr>
           <w:color w:val="000000" w:themeColor="text1"/>
@@ -1680,37 +1529,12 @@
         </w:rPr>
         <w:t xml:space="preserve">Add </w:t>
       </w:r>
-      <w:proofErr w:type="spellStart"/>
-      <w:r>
-        <w:rPr>
-          <w:color w:val="000000" w:themeColor="text1"/>
-          <w:sz w:val="22"/>
-        </w:rPr>
-        <w:t>EcoRI</w:t>
-      </w:r>
-      <w:proofErr w:type="spellEnd"/>
-      <w:r>
-        <w:rPr>
-          <w:color w:val="000000" w:themeColor="text1"/>
-          <w:sz w:val="22"/>
-        </w:rPr>
-        <w:t xml:space="preserve"> and </w:t>
-      </w:r>
-      <w:proofErr w:type="spellStart"/>
-      <w:r>
-        <w:rPr>
-          <w:color w:val="000000" w:themeColor="text1"/>
-          <w:sz w:val="22"/>
-        </w:rPr>
-        <w:t>PstI</w:t>
-      </w:r>
-      <w:proofErr w:type="spellEnd"/>
-      <w:r>
-        <w:rPr>
-          <w:color w:val="000000" w:themeColor="text1"/>
-          <w:sz w:val="22"/>
-        </w:rPr>
-        <w:t xml:space="preserve"> restriction sites </w:t>
+      <w:r>
+        <w:rPr>
+          <w:color w:val="000000" w:themeColor="text1"/>
+          <w:sz w:val="22"/>
+        </w:rPr>
+        <w:t xml:space="preserve">EcoRI and PstI restriction sites </w:t>
       </w:r>
       <w:r>
         <w:rPr>
@@ -1841,7 +1665,6 @@
         </w:rPr>
         <w:t>&lt;sub&gt;</w:t>
       </w:r>
-      <w:proofErr w:type="spellStart"/>
       <w:r>
         <w:rPr>
           <w:color w:val="000000" w:themeColor="text1"/>
@@ -1849,7 +1672,6 @@
         </w:rPr>
         <w:t>nar</w:t>
       </w:r>
-      <w:proofErr w:type="spellEnd"/>
       <w:r>
         <w:rPr>
           <w:rFonts w:hint="eastAsia"/>
@@ -2007,7 +1829,6 @@
         </w:rPr>
         <w:t>&lt;sub&gt;</w:t>
       </w:r>
-      <w:proofErr w:type="spellStart"/>
       <w:r>
         <w:rPr>
           <w:b/>
@@ -2016,7 +1837,6 @@
         </w:rPr>
         <w:t>nar</w:t>
       </w:r>
-      <w:proofErr w:type="spellEnd"/>
       <w:r>
         <w:rPr>
           <w:rFonts w:hint="eastAsia"/>
@@ -2178,23 +1998,7 @@
           <w:color w:val="000000" w:themeColor="text1"/>
           <w:sz w:val="22"/>
         </w:rPr>
-        <w:t xml:space="preserve"> 10 </w:t>
-      </w:r>
-      <w:proofErr w:type="spellStart"/>
-      <w:r>
-        <w:rPr>
-          <w:color w:val="000000" w:themeColor="text1"/>
-          <w:sz w:val="22"/>
-        </w:rPr>
-        <w:t>μg</w:t>
-      </w:r>
-      <w:proofErr w:type="spellEnd"/>
-      <w:r>
-        <w:rPr>
-          <w:color w:val="000000" w:themeColor="text1"/>
-          <w:sz w:val="22"/>
-        </w:rPr>
-        <w:t>/mL</w:t>
+        <w:t xml:space="preserve"> 10 μg/mL</w:t>
       </w:r>
       <w:r>
         <w:rPr>
@@ -2289,7 +2093,7 @@
           <w:color w:val="000000" w:themeColor="text1"/>
           <w:sz w:val="22"/>
         </w:rPr>
-        <w:t xml:space="preserve">. </w:t>
+        <w:t>.</w:t>
       </w:r>
     </w:p>
     <w:p>
@@ -2347,23 +2151,7 @@
           <w:color w:val="000000" w:themeColor="text1"/>
           <w:sz w:val="22"/>
         </w:rPr>
-        <w:t xml:space="preserve">10 </w:t>
-      </w:r>
-      <w:proofErr w:type="spellStart"/>
-      <w:r>
-        <w:rPr>
-          <w:color w:val="000000" w:themeColor="text1"/>
-          <w:sz w:val="22"/>
-        </w:rPr>
-        <w:t>μg</w:t>
-      </w:r>
-      <w:proofErr w:type="spellEnd"/>
-      <w:r>
-        <w:rPr>
-          <w:color w:val="000000" w:themeColor="text1"/>
-          <w:sz w:val="22"/>
-        </w:rPr>
-        <w:t>/mL</w:t>
+        <w:t>10 μg/mL</w:t>
       </w:r>
       <w:r>
         <w:rPr>
@@ -2909,7 +2697,6 @@
         </w:rPr>
         <w:t xml:space="preserve">                        </w:t>
       </w:r>
-      <w:proofErr w:type="gramStart"/>
       <w:r>
         <w:rPr>
           <w:color w:val="000000" w:themeColor="text1"/>
@@ -2922,15 +2709,7 @@
           <w:color w:val="000000" w:themeColor="text1"/>
           <w:sz w:val="22"/>
         </w:rPr>
-        <w:t>he</w:t>
-      </w:r>
-      <w:proofErr w:type="gramEnd"/>
-      <w:r>
-        <w:rPr>
-          <w:color w:val="000000" w:themeColor="text1"/>
-          <w:sz w:val="22"/>
-        </w:rPr>
-        <w:t xml:space="preserve"> </w:t>
+        <w:t xml:space="preserve">he </w:t>
       </w:r>
       <w:r>
         <w:rPr>
@@ -3095,31 +2874,7 @@
           <w:sz w:val="28"/>
           <w:szCs w:val="28"/>
         </w:rPr>
-        <w:t>Pnar-phy(</w:t>
-      </w:r>
-      <w:proofErr w:type="spellStart"/>
-      <w:r>
-        <w:rPr>
-          <w:rFonts w:hint="eastAsia"/>
-          <w:b/>
-          <w:bCs/>
-          <w:color w:val="000000" w:themeColor="text1"/>
-          <w:sz w:val="28"/>
-          <w:szCs w:val="28"/>
-        </w:rPr>
-        <w:t>yCD</w:t>
-      </w:r>
-      <w:proofErr w:type="spellEnd"/>
-      <w:r>
-        <w:rPr>
-          <w:rFonts w:hint="eastAsia"/>
-          <w:b/>
-          <w:bCs/>
-          <w:color w:val="000000" w:themeColor="text1"/>
-          <w:sz w:val="28"/>
-          <w:szCs w:val="28"/>
-        </w:rPr>
-        <w:t>)</w:t>
+        <w:t>Pnar-phy(yCD)</w:t>
       </w:r>
     </w:p>
     <w:p>
@@ -3153,11 +2908,9 @@
           <w:t>&lt;sub&gt;</w:t>
         </w:r>
       </w:ins>
-      <w:proofErr w:type="spellStart"/>
       <w:r>
         <w:t>nar</w:t>
       </w:r>
-      <w:proofErr w:type="spellEnd"/>
       <w:ins w:id="14" w:author="xb21cn" w:date="2020-10-17T16:54:00Z">
         <w:r>
           <w:rPr>
@@ -3180,11 +2933,9 @@
           <w:t>&lt;sub&gt;</w:t>
         </w:r>
       </w:ins>
-      <w:proofErr w:type="spellStart"/>
       <w:r>
         <w:t>nar</w:t>
       </w:r>
-      <w:proofErr w:type="spellEnd"/>
       <w:ins w:id="16" w:author="xb21cn" w:date="2020-10-17T16:54:00Z">
         <w:r>
           <w:rPr>
@@ -3601,7 +3352,6 @@
     </w:p>
     <w:p/>
     <w:p>
-      <w:proofErr w:type="spellStart"/>
       <w:r>
         <w:rPr>
           <w:rFonts w:hint="eastAsia"/>
@@ -3609,32 +3359,7 @@
         <w:t>P</w:t>
       </w:r>
       <w:r>
-        <w:t>nar</w:t>
-      </w:r>
-      <w:proofErr w:type="spellEnd"/>
-      <w:r>
-        <w:t xml:space="preserve">     B0034    </w:t>
-      </w:r>
-      <w:proofErr w:type="spellStart"/>
-      <w:r>
-        <w:t>phy</w:t>
-      </w:r>
-      <w:proofErr w:type="spellEnd"/>
-      <w:r>
-        <w:t>(</w:t>
-      </w:r>
-      <w:proofErr w:type="spellStart"/>
-      <w:proofErr w:type="gramStart"/>
-      <w:r>
-        <w:t>ycD</w:t>
-      </w:r>
-      <w:proofErr w:type="spellEnd"/>
-      <w:r>
-        <w:t xml:space="preserve">)   </w:t>
-      </w:r>
-      <w:proofErr w:type="gramEnd"/>
-      <w:r>
-        <w:t xml:space="preserve">  B0015</w:t>
+        <w:t>nar     B0034    phy(ycD)     B0015</w:t>
       </w:r>
     </w:p>
     <w:p>
@@ -3791,21 +3516,8 @@
       <w:r>
         <w:t xml:space="preserve"> </w:t>
       </w:r>
-      <w:proofErr w:type="spellStart"/>
-      <w:r>
-        <w:t>EcoRI</w:t>
-      </w:r>
-      <w:proofErr w:type="spellEnd"/>
-      <w:r>
-        <w:t xml:space="preserve"> and </w:t>
-      </w:r>
-      <w:proofErr w:type="spellStart"/>
-      <w:r>
-        <w:t>PstI</w:t>
-      </w:r>
-      <w:proofErr w:type="spellEnd"/>
-      <w:r>
-        <w:t xml:space="preserve">. The target fragment of the promoter, RBS, gene of </w:t>
+      <w:r>
+        <w:t xml:space="preserve">EcoRI and PstI. The target fragment of the promoter, RBS, gene of </w:t>
       </w:r>
       <w:r>
         <w:t>phytase</w:t>
@@ -3841,23 +3553,7 @@
         <w:t>6×His tags</w:t>
       </w:r>
       <w:r>
-        <w:t xml:space="preserve"> added. Add </w:t>
-      </w:r>
-      <w:proofErr w:type="spellStart"/>
-      <w:r>
-        <w:t>EcoRI</w:t>
-      </w:r>
-      <w:proofErr w:type="spellEnd"/>
-      <w:r>
-        <w:t xml:space="preserve"> and </w:t>
-      </w:r>
-      <w:proofErr w:type="spellStart"/>
-      <w:r>
-        <w:t>PstI</w:t>
-      </w:r>
-      <w:proofErr w:type="spellEnd"/>
-      <w:r>
-        <w:t xml:space="preserve"> restriction sites to both ends of the target fragment respectively. Connect the target fragment </w:t>
+        <w:t xml:space="preserve"> added. Add EcoRI and PstI restriction sites to both ends of the target fragment respectively. Connect the target fragment </w:t>
       </w:r>
       <w:ins w:id="18" w:author="xb21cn" w:date="2020-10-17T16:57:00Z">
         <w:r>
@@ -3868,15 +3564,7 @@
         </w:r>
       </w:ins>
       <w:r>
-        <w:t xml:space="preserve"> the plasmid vector fragment to construct the recombinant expression vector pWB980-DB-Pnar-phy(</w:t>
-      </w:r>
-      <w:proofErr w:type="spellStart"/>
-      <w:r>
-        <w:t>ycD</w:t>
-      </w:r>
-      <w:proofErr w:type="spellEnd"/>
-      <w:r>
-        <w:t>).</w:t>
+        <w:t xml:space="preserve"> the plasmid vector fragment to construct the recombinant expression vector pWB980-DB-Pnar-phy(ycD).</w:t>
       </w:r>
     </w:p>
     <w:p>
@@ -4073,21 +3761,7 @@
           <w:rPr>
             <w:rFonts w:hint="eastAsia"/>
           </w:rPr>
-          <w:t>&lt;</w:t>
-        </w:r>
-        <w:proofErr w:type="spellStart"/>
-        <w:r>
-          <w:rPr>
-            <w:rFonts w:hint="eastAsia"/>
-          </w:rPr>
-          <w:t>i</w:t>
-        </w:r>
-        <w:proofErr w:type="spellEnd"/>
-        <w:r>
-          <w:rPr>
-            <w:rFonts w:hint="eastAsia"/>
-          </w:rPr>
-          <w:t>&gt;</w:t>
+          <w:t>&lt;i&gt;</w:t>
         </w:r>
       </w:ins>
       <w:r>
@@ -4098,21 +3772,7 @@
           <w:rPr>
             <w:rFonts w:hint="eastAsia"/>
           </w:rPr>
-          <w:t>&lt;/</w:t>
-        </w:r>
-        <w:proofErr w:type="spellStart"/>
-        <w:r>
-          <w:rPr>
-            <w:rFonts w:hint="eastAsia"/>
-          </w:rPr>
-          <w:t>i</w:t>
-        </w:r>
-        <w:proofErr w:type="spellEnd"/>
-        <w:r>
-          <w:rPr>
-            <w:rFonts w:hint="eastAsia"/>
-          </w:rPr>
-          <w:t>&gt;</w:t>
+          <w:t>&lt;/i&gt;</w:t>
         </w:r>
       </w:ins>
       <w:r>
@@ -4141,21 +3801,7 @@
           <w:rPr>
             <w:rFonts w:hint="eastAsia"/>
           </w:rPr>
-          <w:t>&lt;</w:t>
-        </w:r>
-        <w:proofErr w:type="spellStart"/>
-        <w:r>
-          <w:rPr>
-            <w:rFonts w:hint="eastAsia"/>
-          </w:rPr>
-          <w:t>i</w:t>
-        </w:r>
-        <w:proofErr w:type="spellEnd"/>
-        <w:r>
-          <w:rPr>
-            <w:rFonts w:hint="eastAsia"/>
-          </w:rPr>
-          <w:t>&gt;</w:t>
+          <w:t>&lt;i&gt;</w:t>
         </w:r>
       </w:ins>
       <w:r>
@@ -4166,21 +3812,7 @@
           <w:rPr>
             <w:rFonts w:hint="eastAsia"/>
           </w:rPr>
-          <w:t>&lt;/</w:t>
-        </w:r>
-        <w:proofErr w:type="spellStart"/>
-        <w:r>
-          <w:rPr>
-            <w:rFonts w:hint="eastAsia"/>
-          </w:rPr>
-          <w:t>i</w:t>
-        </w:r>
-        <w:proofErr w:type="spellEnd"/>
-        <w:r>
-          <w:rPr>
-            <w:rFonts w:hint="eastAsia"/>
-          </w:rPr>
-          <w:t>&gt;</w:t>
+          <w:t>&lt;/i&gt;</w:t>
         </w:r>
       </w:ins>
       <w:r>
@@ -4213,21 +3845,7 @@
           <w:rPr>
             <w:rFonts w:hint="eastAsia"/>
           </w:rPr>
-          <w:t>&lt;</w:t>
-        </w:r>
-        <w:proofErr w:type="spellStart"/>
-        <w:r>
-          <w:rPr>
-            <w:rFonts w:hint="eastAsia"/>
-          </w:rPr>
-          <w:t>i</w:t>
-        </w:r>
-        <w:proofErr w:type="spellEnd"/>
-        <w:r>
-          <w:rPr>
-            <w:rFonts w:hint="eastAsia"/>
-          </w:rPr>
-          <w:t>&gt;</w:t>
+          <w:t>&lt;i&gt;</w:t>
         </w:r>
       </w:ins>
       <w:r>
@@ -4238,33 +3856,11 @@
           <w:rPr>
             <w:rFonts w:hint="eastAsia"/>
           </w:rPr>
-          <w:t>&lt;/</w:t>
-        </w:r>
-        <w:proofErr w:type="spellStart"/>
-        <w:r>
-          <w:rPr>
-            <w:rFonts w:hint="eastAsia"/>
-          </w:rPr>
-          <w:t>i</w:t>
-        </w:r>
-        <w:proofErr w:type="spellEnd"/>
-        <w:r>
-          <w:rPr>
-            <w:rFonts w:hint="eastAsia"/>
-          </w:rPr>
-          <w:t>&gt;</w:t>
+          <w:t>&lt;/i&gt;</w:t>
         </w:r>
       </w:ins>
       <w:r>
-        <w:t xml:space="preserve"> in 20 mL of LB liquid medium containing 10 </w:t>
-      </w:r>
-      <w:proofErr w:type="spellStart"/>
-      <w:r>
-        <w:t>μg</w:t>
-      </w:r>
-      <w:proofErr w:type="spellEnd"/>
-      <w:r>
-        <w:t>/mL kanamycin, and cultivate</w:t>
+        <w:t xml:space="preserve"> in 20 mL of LB liquid medium containing 10 μg/mL kanamycin, and cultivate</w:t>
       </w:r>
       <w:ins w:id="26" w:author="xb21cn" w:date="2020-10-17T17:03:00Z">
         <w:r>
@@ -5717,21 +5313,7 @@
         <w:rPr>
           <w:color w:val="000000" w:themeColor="text1"/>
         </w:rPr>
-        <w:t xml:space="preserve">Enzyme activity unit definition: Under the conditions of 37°C and pH 6.5, the amount of enzyme that releases 1 </w:t>
-      </w:r>
-      <w:proofErr w:type="spellStart"/>
-      <w:r>
-        <w:rPr>
-          <w:color w:val="000000" w:themeColor="text1"/>
-        </w:rPr>
-        <w:t>μmol</w:t>
-      </w:r>
-      <w:proofErr w:type="spellEnd"/>
-      <w:r>
-        <w:rPr>
-          <w:color w:val="000000" w:themeColor="text1"/>
-        </w:rPr>
-        <w:t xml:space="preserve"> of inorganic phosphorus from a 5.0 mmol/L sodium phytate solution per minute is defined as 1 enzyme activity unit (U).</w:t>
+        <w:t>Enzyme activity unit definition: Under the conditions of 37°C and pH 6.5, the amount of enzyme that releases 1 μmol of inorganic phosphorus from a 5.0 mmol/L sodium phytate solution per minute is defined as 1 enzyme activity unit (U).</w:t>
       </w:r>
       <w:ins w:id="49" w:author="xb21cn" w:date="2020-10-17T17:34:00Z">
         <w:r>
@@ -6251,23 +5833,7 @@
         <w:t xml:space="preserve">.3.1 </w:t>
       </w:r>
       <w:r>
-        <w:t xml:space="preserve">PCR amplification </w:t>
-      </w:r>
-      <w:proofErr w:type="spellStart"/>
-      <w:r>
-        <w:t>phy</w:t>
-      </w:r>
-      <w:proofErr w:type="spellEnd"/>
-      <w:r>
-        <w:t xml:space="preserve"> (</w:t>
-      </w:r>
-      <w:proofErr w:type="spellStart"/>
-      <w:r>
-        <w:t>ycD</w:t>
-      </w:r>
-      <w:proofErr w:type="spellEnd"/>
-      <w:r>
-        <w:t>) and construction of secret</w:t>
+        <w:t>PCR amplification phy (ycD) and construction of secret</w:t>
       </w:r>
       <w:r>
         <w:t>ion</w:t>
@@ -6278,15 +5844,7 @@
     </w:p>
     <w:p>
       <w:r>
-        <w:t>After identification, the recombinant expression plasmid pWB980-phy (</w:t>
-      </w:r>
-      <w:proofErr w:type="spellStart"/>
-      <w:r>
-        <w:t>ycD</w:t>
-      </w:r>
-      <w:proofErr w:type="spellEnd"/>
-      <w:r>
-        <w:t>) and successfully transformed engineering bacteria were obtained.</w:t>
+        <w:t>After identification, the recombinant expression plasmid pWB980-phy (ycD) and successfully transformed engineering bacteria were obtained.</w:t>
       </w:r>
     </w:p>
     <w:p>
@@ -7081,7 +6639,6 @@
         <w:t xml:space="preserve">3  </w:t>
       </w:r>
       <w:bookmarkStart w:id="68" w:name="_Hlk53517890"/>
-      <w:proofErr w:type="spellStart"/>
       <w:r>
         <w:rPr>
           <w:rFonts w:hint="eastAsia"/>
@@ -7091,19 +6648,7 @@
           <w:sz w:val="28"/>
           <w:szCs w:val="28"/>
         </w:rPr>
-        <w:t>Pnar</w:t>
-      </w:r>
-      <w:proofErr w:type="spellEnd"/>
-      <w:r>
-        <w:rPr>
-          <w:rFonts w:hint="eastAsia"/>
-          <w:b/>
-          <w:bCs/>
-          <w:color w:val="000000" w:themeColor="text1"/>
-          <w:sz w:val="28"/>
-          <w:szCs w:val="28"/>
-        </w:rPr>
-        <w:t>-CⅠ-PCⅠ-GFP</w:t>
+        <w:t>Pnar-CⅠ-PCⅠ-GFP</w:t>
       </w:r>
     </w:p>
     <w:p>
@@ -7182,11 +6727,9 @@
           <w:t>&lt;sub&gt;</w:t>
         </w:r>
       </w:ins>
-      <w:proofErr w:type="spellStart"/>
       <w:r>
         <w:t>nar</w:t>
       </w:r>
-      <w:proofErr w:type="spellEnd"/>
       <w:ins w:id="75" w:author="xb21cn" w:date="2020-10-17T17:57:00Z">
         <w:r>
           <w:rPr>
@@ -7980,16 +7523,11 @@
       </w:r>
     </w:p>
     <w:p>
-      <w:proofErr w:type="spellStart"/>
       <w:r>
         <w:t>P</w:t>
       </w:r>
       <w:r>
-        <w:t>nar</w:t>
-      </w:r>
-      <w:proofErr w:type="spellEnd"/>
-      <w:r>
-        <w:t xml:space="preserve">    </w:t>
+        <w:t xml:space="preserve">nar    </w:t>
       </w:r>
       <w:r>
         <w:tab/>
@@ -8010,14 +7548,12 @@
       <w:r>
         <w:t xml:space="preserve"> </w:t>
       </w:r>
-      <w:proofErr w:type="spellStart"/>
       <w:r>
         <w:t>P</w:t>
       </w:r>
       <w:r>
         <w:t>cI</w:t>
       </w:r>
-      <w:proofErr w:type="spellEnd"/>
       <w:r>
         <w:t xml:space="preserve">   B0034      </w:t>
       </w:r>
@@ -8202,14 +7738,12 @@
           <w:t>&lt;sub&gt;</w:t>
         </w:r>
       </w:ins>
-      <w:proofErr w:type="spellStart"/>
       <w:r>
         <w:rPr>
           <w:sz w:val="22"/>
         </w:rPr>
         <w:t>nar</w:t>
       </w:r>
-      <w:proofErr w:type="spellEnd"/>
       <w:ins w:id="78" w:author="xb21cn" w:date="2020-10-17T17:56:00Z">
         <w:r>
           <w:rPr>
@@ -8792,13 +8326,8 @@
       <w:r>
         <w:t xml:space="preserve">he </w:t>
       </w:r>
-      <w:proofErr w:type="gramStart"/>
-      <w:r>
-        <w:t>test</w:t>
-      </w:r>
-      <w:proofErr w:type="gramEnd"/>
-      <w:r>
-        <w:t xml:space="preserve"> group</w:t>
+      <w:r>
+        <w:t>test group</w:t>
       </w:r>
       <w:r>
         <w:t>: the fluorescence intensity gradually decreases</w:t>
@@ -8822,15 +8351,7 @@
         </w:r>
       </w:del>
       <w:r>
-        <w:t xml:space="preserve">he </w:t>
-      </w:r>
-      <w:proofErr w:type="gramStart"/>
-      <w:r>
-        <w:t>control</w:t>
-      </w:r>
-      <w:proofErr w:type="gramEnd"/>
-      <w:r>
-        <w:t xml:space="preserve"> group: the fluorescence intensity remains unchanged</w:t>
+        <w:t>he control group: the fluorescence intensity remains unchanged</w:t>
       </w:r>
     </w:p>
     <w:p>
@@ -9010,7 +8531,6 @@
         <w:t xml:space="preserve"> </w:t>
       </w:r>
       <w:bookmarkStart w:id="100" w:name="_Hlk53519055"/>
-      <w:proofErr w:type="spellStart"/>
       <w:r>
         <w:rPr>
           <w:b/>
@@ -9019,40 +8539,7 @@
           <w:sz w:val="28"/>
           <w:szCs w:val="28"/>
         </w:rPr>
-        <w:t>PliaG</w:t>
-      </w:r>
-      <w:proofErr w:type="spellEnd"/>
-      <w:r>
-        <w:rPr>
-          <w:b/>
-          <w:bCs/>
-          <w:color w:val="000000" w:themeColor="text1"/>
-          <w:sz w:val="28"/>
-          <w:szCs w:val="28"/>
-        </w:rPr>
-        <w:t>- trigger RNA-</w:t>
-      </w:r>
-      <w:proofErr w:type="spellStart"/>
-      <w:r>
-        <w:rPr>
-          <w:b/>
-          <w:bCs/>
-          <w:color w:val="000000" w:themeColor="text1"/>
-          <w:sz w:val="28"/>
-          <w:szCs w:val="28"/>
-        </w:rPr>
-        <w:t>PCⅠ</w:t>
-      </w:r>
-      <w:proofErr w:type="spellEnd"/>
-      <w:r>
-        <w:rPr>
-          <w:b/>
-          <w:bCs/>
-          <w:color w:val="000000" w:themeColor="text1"/>
-          <w:sz w:val="28"/>
-          <w:szCs w:val="28"/>
-        </w:rPr>
-        <w:t>-switch RNA-GFP</w:t>
+        <w:t>PliaG- trigger RNA-PCⅠ-switch RNA-GFP</w:t>
       </w:r>
       <w:bookmarkEnd w:id="99"/>
     </w:p>
@@ -9070,15 +8557,7 @@
         <w:t xml:space="preserve">. </w:t>
       </w:r>
       <w:r>
-        <w:t xml:space="preserve">We add the </w:t>
-      </w:r>
-      <w:proofErr w:type="spellStart"/>
-      <w:r>
-        <w:t>gfp</w:t>
-      </w:r>
-      <w:proofErr w:type="spellEnd"/>
-      <w:r>
-        <w:t xml:space="preserve"> gene in the downstream of the switch sequence and use a constitutive promoter P</w:t>
+        <w:t>We add the gfp gene in the downstream of the switch sequence and use a constitutive promoter P</w:t>
       </w:r>
       <w:ins w:id="101" w:author="xb21cn" w:date="2020-10-17T18:02:00Z">
         <w:r>
@@ -9088,11 +8567,9 @@
           <w:t>&lt;sub&gt;</w:t>
         </w:r>
       </w:ins>
-      <w:proofErr w:type="spellStart"/>
       <w:r>
         <w:t>liaG</w:t>
       </w:r>
-      <w:proofErr w:type="spellEnd"/>
       <w:ins w:id="102" w:author="xb21cn" w:date="2020-10-17T18:02:00Z">
         <w:r>
           <w:rPr>
@@ -9710,16 +9187,11 @@
       </w:r>
     </w:p>
     <w:p>
-      <w:proofErr w:type="spellStart"/>
       <w:r>
         <w:t>P</w:t>
       </w:r>
       <w:r>
-        <w:t>liaG</w:t>
-      </w:r>
-      <w:proofErr w:type="spellEnd"/>
-      <w:r>
-        <w:t xml:space="preserve">    </w:t>
+        <w:t xml:space="preserve">liaG    </w:t>
       </w:r>
       <w:r>
         <w:t xml:space="preserve">  </w:t>
@@ -9733,14 +9205,12 @@
       <w:r>
         <w:t xml:space="preserve"> </w:t>
       </w:r>
-      <w:proofErr w:type="spellStart"/>
       <w:r>
         <w:t>P</w:t>
       </w:r>
       <w:r>
         <w:t>cI</w:t>
       </w:r>
-      <w:proofErr w:type="spellEnd"/>
       <w:r>
         <w:t xml:space="preserve">        </w:t>
       </w:r>
@@ -9913,35 +9383,7 @@
         <w:rPr>
           <w:sz w:val="22"/>
         </w:rPr>
-        <w:t xml:space="preserve"> </w:t>
-      </w:r>
-      <w:proofErr w:type="spellStart"/>
-      <w:r>
-        <w:rPr>
-          <w:sz w:val="22"/>
-        </w:rPr>
-        <w:t>PliaG</w:t>
-      </w:r>
-      <w:proofErr w:type="spellEnd"/>
-      <w:r>
-        <w:rPr>
-          <w:sz w:val="22"/>
-        </w:rPr>
-        <w:t>- trigger RNA-</w:t>
-      </w:r>
-      <w:proofErr w:type="spellStart"/>
-      <w:r>
-        <w:rPr>
-          <w:sz w:val="22"/>
-        </w:rPr>
-        <w:t>PCⅠ</w:t>
-      </w:r>
-      <w:proofErr w:type="spellEnd"/>
-      <w:r>
-        <w:rPr>
-          <w:sz w:val="22"/>
-        </w:rPr>
-        <w:t>-switch RNA-GFP</w:t>
+        <w:t xml:space="preserve"> PliaG- trigger RNA-PCⅠ-switch RNA-GFP</w:t>
       </w:r>
       <w:bookmarkEnd w:id="103"/>
       <w:r>
@@ -10731,21 +10173,12 @@
         </w:rPr>
         <w:t xml:space="preserve">he </w:t>
       </w:r>
-      <w:proofErr w:type="gramStart"/>
-      <w:r>
-        <w:rPr>
-          <w:color w:val="000000" w:themeColor="text1"/>
-          <w:sz w:val="22"/>
-        </w:rPr>
-        <w:t>test</w:t>
-      </w:r>
-      <w:proofErr w:type="gramEnd"/>
-      <w:r>
-        <w:rPr>
-          <w:color w:val="000000" w:themeColor="text1"/>
-          <w:sz w:val="22"/>
-        </w:rPr>
-        <w:t xml:space="preserve"> group</w:t>
+      <w:r>
+        <w:rPr>
+          <w:color w:val="000000" w:themeColor="text1"/>
+          <w:sz w:val="22"/>
+        </w:rPr>
+        <w:t>test group</w:t>
       </w:r>
     </w:p>
     <w:p>
@@ -10878,7 +10311,6 @@
         <w:t xml:space="preserve">2.5 </w:t>
       </w:r>
       <w:bookmarkStart w:id="118" w:name="_Hlk53519674"/>
-      <w:proofErr w:type="spellStart"/>
       <w:r>
         <w:rPr>
           <w:rFonts w:hint="eastAsia"/>
@@ -10888,33 +10320,8 @@
           <w:sz w:val="28"/>
           <w:szCs w:val="28"/>
         </w:rPr>
-        <w:t>Pnar</w:t>
-      </w:r>
-      <w:proofErr w:type="spellEnd"/>
-      <w:r>
-        <w:rPr>
-          <w:rFonts w:hint="eastAsia"/>
-          <w:b/>
-          <w:bCs/>
-          <w:color w:val="000000" w:themeColor="text1"/>
-          <w:sz w:val="28"/>
-          <w:szCs w:val="28"/>
-        </w:rPr>
-        <w:t>-trigger RNA-PCⅠ-switch RNA-</w:t>
-      </w:r>
-      <w:proofErr w:type="spellStart"/>
-      <w:r>
-        <w:rPr>
-          <w:rFonts w:hint="eastAsia"/>
-          <w:b/>
-          <w:bCs/>
-          <w:color w:val="000000" w:themeColor="text1"/>
-          <w:sz w:val="28"/>
-          <w:szCs w:val="28"/>
-        </w:rPr>
-        <w:t>mazF</w:t>
-      </w:r>
-      <w:proofErr w:type="spellEnd"/>
+        <w:t>Pnar-trigger RNA-PCⅠ-switch RNA-mazF</w:t>
+      </w:r>
     </w:p>
     <w:p>
       <w:r>
@@ -10934,11 +10341,9 @@
           <w:t>&lt;sub&gt;</w:t>
         </w:r>
       </w:ins>
-      <w:proofErr w:type="spellStart"/>
       <w:r>
         <w:t>nar</w:t>
       </w:r>
-      <w:proofErr w:type="spellEnd"/>
       <w:ins w:id="120" w:author="xb21cn" w:date="2020-10-17T18:09:00Z">
         <w:r>
           <w:rPr>
@@ -10948,13 +10353,8 @@
         </w:r>
       </w:ins>
       <w:r>
-        <w:t xml:space="preserve">, </w:t>
-      </w:r>
-      <w:proofErr w:type="spellStart"/>
-      <w:r>
-        <w:t>CⅠ</w:t>
-      </w:r>
-      <w:proofErr w:type="spellEnd"/>
+        <w:t>, CⅠ</w:t>
+      </w:r>
       <w:r>
         <w:t xml:space="preserve"> repressor </w:t>
       </w:r>
@@ -10983,16 +10383,11 @@
       <w:r>
         <w:t xml:space="preserve">toxin protein </w:t>
       </w:r>
-      <w:proofErr w:type="spellStart"/>
       <w:r>
         <w:t>M</w:t>
       </w:r>
       <w:r>
-        <w:t>azF</w:t>
-      </w:r>
-      <w:proofErr w:type="spellEnd"/>
-      <w:r>
-        <w:t xml:space="preserve">. Based on this, we tried to achieve a good assembly of the </w:t>
+        <w:t xml:space="preserve">azF. Based on this, we tried to achieve a good assembly of the </w:t>
       </w:r>
       <w:r>
         <w:t>part</w:t>
@@ -11008,11 +10403,9 @@
           <w:t>&lt;sub&gt;</w:t>
         </w:r>
       </w:ins>
-      <w:proofErr w:type="spellStart"/>
       <w:r>
         <w:t>nar</w:t>
       </w:r>
-      <w:proofErr w:type="spellEnd"/>
       <w:ins w:id="122" w:author="xb21cn" w:date="2020-10-17T18:11:00Z">
         <w:r>
           <w:rPr>
@@ -11049,24 +10442,12 @@
       <w:r>
         <w:t xml:space="preserve"> </w:t>
       </w:r>
-      <w:proofErr w:type="spellStart"/>
-      <w:r>
-        <w:rPr>
-          <w:rPrChange w:id="125" w:author="xb21cn" w:date="2020-10-17T18:11:00Z">
-            <w:rPr/>
-          </w:rPrChange>
-        </w:rPr>
+      <w:r>
         <w:t>M</w:t>
       </w:r>
       <w:r>
-        <w:rPr>
-          <w:rPrChange w:id="126" w:author="xb21cn" w:date="2020-10-17T18:11:00Z">
-            <w:rPr/>
-          </w:rPrChange>
-        </w:rPr>
         <w:t>azF</w:t>
       </w:r>
-      <w:proofErr w:type="spellEnd"/>
       <w:r>
         <w:t>.</w:t>
       </w:r>
@@ -11676,16 +11057,11 @@
       </w:r>
     </w:p>
     <w:p>
-      <w:proofErr w:type="spellStart"/>
       <w:r>
         <w:t>P</w:t>
       </w:r>
       <w:r>
-        <w:t>nar</w:t>
-      </w:r>
-      <w:proofErr w:type="spellEnd"/>
-      <w:r>
-        <w:t xml:space="preserve">    </w:t>
+        <w:t xml:space="preserve">nar    </w:t>
       </w:r>
       <w:r>
         <w:t xml:space="preserve">  </w:t>
@@ -11699,27 +11075,17 @@
       <w:r>
         <w:t xml:space="preserve"> </w:t>
       </w:r>
-      <w:proofErr w:type="spellStart"/>
       <w:r>
         <w:t>P</w:t>
       </w:r>
       <w:r>
         <w:t>cI</w:t>
       </w:r>
-      <w:proofErr w:type="spellEnd"/>
       <w:r>
         <w:t xml:space="preserve">        </w:t>
       </w:r>
       <w:r>
-        <w:t>switch RNA-</w:t>
-      </w:r>
-      <w:proofErr w:type="spellStart"/>
-      <w:r>
-        <w:t>mazF</w:t>
-      </w:r>
-      <w:proofErr w:type="spellEnd"/>
-      <w:r>
-        <w:t xml:space="preserve">      </w:t>
+        <w:t xml:space="preserve">switch RNA-mazF      </w:t>
       </w:r>
       <w:r>
         <w:t>B0015</w:t>
@@ -11888,7 +11254,7 @@
         </w:rPr>
         <w:t xml:space="preserve">Similar to procedure 2.1.2.1, </w:t>
       </w:r>
-      <w:bookmarkStart w:id="127" w:name="_Hlk53519720"/>
+      <w:bookmarkStart w:id="125" w:name="_Hlk53519720"/>
       <w:r>
         <w:rPr>
           <w:sz w:val="22"/>
@@ -11901,28 +11267,10 @@
         </w:rPr>
         <w:t xml:space="preserve"> </w:t>
       </w:r>
-      <w:proofErr w:type="spellStart"/>
-      <w:r>
-        <w:t>Pnar</w:t>
-      </w:r>
-      <w:proofErr w:type="spellEnd"/>
-      <w:r>
-        <w:t>-trigger RNA-</w:t>
-      </w:r>
-      <w:proofErr w:type="spellStart"/>
-      <w:r>
-        <w:t>PCⅠ</w:t>
-      </w:r>
-      <w:proofErr w:type="spellEnd"/>
-      <w:r>
-        <w:t>-switch RNA-</w:t>
-      </w:r>
-      <w:proofErr w:type="spellStart"/>
-      <w:r>
-        <w:t>mazF</w:t>
-      </w:r>
-      <w:bookmarkEnd w:id="127"/>
-      <w:proofErr w:type="spellEnd"/>
+      <w:r>
+        <w:t>Pnar-trigger RNA-PCⅠ-switch RNA-mazF</w:t>
+      </w:r>
+      <w:bookmarkEnd w:id="125"/>
       <w:r>
         <w:t>.</w:t>
       </w:r>
@@ -12070,7 +11418,7 @@
         </w:rPr>
         <w:t>Construction and screening of recombinant engineer</w:t>
       </w:r>
-      <w:ins w:id="128" w:author="xb21cn" w:date="2020-10-17T18:12:00Z">
+      <w:ins w:id="126" w:author="xb21cn" w:date="2020-10-17T18:12:00Z">
         <w:r>
           <w:rPr>
             <w:rFonts w:hint="eastAsia"/>
@@ -12080,7 +11428,7 @@
           <w:t>ed</w:t>
         </w:r>
       </w:ins>
-      <w:del w:id="129" w:author="xb21cn" w:date="2020-10-17T18:12:00Z">
+      <w:del w:id="127" w:author="xb21cn" w:date="2020-10-17T18:12:00Z">
         <w:r>
           <w:rPr>
             <w:color w:val="000000" w:themeColor="text1"/>
@@ -12136,7 +11484,7 @@
       <w:r>
         <w:t>3</w:t>
       </w:r>
-      <w:bookmarkStart w:id="130" w:name="_Hlk53519733"/>
+      <w:bookmarkStart w:id="128" w:name="_Hlk53519733"/>
       <w:r>
         <w:rPr>
           <w:color w:val="000000" w:themeColor="text1"/>
@@ -12159,7 +11507,7 @@
         <w:t xml:space="preserve"> experiment</w:t>
       </w:r>
     </w:p>
-    <w:bookmarkEnd w:id="130"/>
+    <w:bookmarkEnd w:id="128"/>
     <w:p>
       <w:pPr>
         <w:rPr>
@@ -12175,7 +11523,7 @@
         </w:rPr>
         <w:t>①</w:t>
       </w:r>
-      <w:bookmarkStart w:id="131" w:name="_Hlk53519763"/>
+      <w:bookmarkStart w:id="129" w:name="_Hlk53519763"/>
       <w:r>
         <w:rPr>
           <w:color w:val="000000" w:themeColor="text1"/>
@@ -12218,7 +11566,7 @@
         </w:rPr>
         <w:t>recombinant engineer</w:t>
       </w:r>
-      <w:ins w:id="132" w:author="xb21cn" w:date="2020-10-17T18:12:00Z">
+      <w:ins w:id="130" w:author="xb21cn" w:date="2020-10-17T18:12:00Z">
         <w:r>
           <w:rPr>
             <w:rFonts w:hint="eastAsia"/>
@@ -12228,7 +11576,7 @@
           <w:t>ed</w:t>
         </w:r>
       </w:ins>
-      <w:del w:id="133" w:author="xb21cn" w:date="2020-10-17T18:12:00Z">
+      <w:del w:id="131" w:author="xb21cn" w:date="2020-10-17T18:12:00Z">
         <w:r>
           <w:rPr>
             <w:color w:val="000000" w:themeColor="text1"/>
@@ -12244,7 +11592,7 @@
         </w:rPr>
         <w:t xml:space="preserve"> bacteria.</w:t>
       </w:r>
-      <w:bookmarkEnd w:id="131"/>
+      <w:bookmarkEnd w:id="129"/>
     </w:p>
     <w:p>
       <w:pPr>
@@ -12261,7 +11609,7 @@
         </w:rPr>
         <w:t>②</w:t>
       </w:r>
-      <w:bookmarkStart w:id="134" w:name="_Hlk53519780"/>
+      <w:bookmarkStart w:id="132" w:name="_Hlk53519780"/>
       <w:r>
         <w:rPr>
           <w:color w:val="000000" w:themeColor="text1"/>
@@ -12269,7 +11617,7 @@
         </w:rPr>
         <w:t>After culturing engineer</w:t>
       </w:r>
-      <w:ins w:id="135" w:author="xb21cn" w:date="2020-10-17T18:12:00Z">
+      <w:ins w:id="133" w:author="xb21cn" w:date="2020-10-17T18:12:00Z">
         <w:r>
           <w:rPr>
             <w:rFonts w:hint="eastAsia"/>
@@ -12279,7 +11627,7 @@
           <w:t>ed</w:t>
         </w:r>
       </w:ins>
-      <w:del w:id="136" w:author="xb21cn" w:date="2020-10-17T18:12:00Z">
+      <w:del w:id="134" w:author="xb21cn" w:date="2020-10-17T18:12:00Z">
         <w:r>
           <w:rPr>
             <w:color w:val="000000" w:themeColor="text1"/>
@@ -12361,7 +11709,7 @@
         <w:t xml:space="preserve"> every 2 hours.</w:t>
       </w:r>
     </w:p>
-    <w:bookmarkEnd w:id="134"/>
+    <w:bookmarkEnd w:id="132"/>
     <w:p/>
     <w:p/>
     <w:p/>
@@ -13972,13 +13320,8 @@
         <w:t>t</w:t>
       </w:r>
       <w:r>
-        <w:t xml:space="preserve">he control </w:t>
-      </w:r>
-      <w:proofErr w:type="gramStart"/>
-      <w:r>
-        <w:t>group</w:t>
-      </w:r>
-      <w:proofErr w:type="gramEnd"/>
+        <w:t>he control group</w:t>
+      </w:r>
     </w:p>
     <w:p/>
     <w:p/>
@@ -13997,13 +13340,8 @@
         <w:t xml:space="preserve">he </w:t>
       </w:r>
       <w:r>
-        <w:t xml:space="preserve">test </w:t>
-      </w:r>
-      <w:proofErr w:type="gramStart"/>
-      <w:r>
-        <w:t>group</w:t>
-      </w:r>
-      <w:proofErr w:type="gramEnd"/>
+        <w:t>test group</w:t>
+      </w:r>
     </w:p>
     <w:p>
       <w:pPr>
@@ -14334,9 +13672,8 @@
         </w:rPr>
         <w:t xml:space="preserve">2.6 </w:t>
       </w:r>
-      <w:bookmarkStart w:id="137" w:name="_Hlk53512921"/>
-      <w:bookmarkStart w:id="138" w:name="_Hlk53520075"/>
-      <w:proofErr w:type="spellStart"/>
+      <w:bookmarkStart w:id="135" w:name="_Hlk53512921"/>
+      <w:bookmarkStart w:id="136" w:name="_Hlk53520075"/>
       <w:r>
         <w:rPr>
           <w:rFonts w:hint="eastAsia"/>
@@ -14346,101 +13683,37 @@
           <w:sz w:val="28"/>
           <w:szCs w:val="28"/>
         </w:rPr>
-        <w:t>PliaG</w:t>
-      </w:r>
-      <w:proofErr w:type="spellEnd"/>
-      <w:r>
-        <w:rPr>
-          <w:rFonts w:hint="eastAsia"/>
-          <w:b/>
-          <w:bCs/>
-          <w:color w:val="000000" w:themeColor="text1"/>
-          <w:sz w:val="28"/>
-          <w:szCs w:val="28"/>
-        </w:rPr>
-        <w:t>-lacⅠ-</w:t>
-      </w:r>
-      <w:proofErr w:type="spellStart"/>
-      <w:r>
-        <w:rPr>
-          <w:rFonts w:hint="eastAsia"/>
-          <w:b/>
-          <w:bCs/>
-          <w:color w:val="000000" w:themeColor="text1"/>
-          <w:sz w:val="28"/>
-          <w:szCs w:val="28"/>
-        </w:rPr>
-        <w:t>Pgrac</w:t>
-      </w:r>
-      <w:proofErr w:type="spellEnd"/>
-      <w:r>
-        <w:rPr>
-          <w:rFonts w:hint="eastAsia"/>
-          <w:b/>
-          <w:bCs/>
-          <w:color w:val="000000" w:themeColor="text1"/>
-          <w:sz w:val="28"/>
-          <w:szCs w:val="28"/>
-        </w:rPr>
-        <w:t>-CⅠ-PCⅠ-GFP</w:t>
-      </w:r>
-      <w:bookmarkEnd w:id="137"/>
+        <w:t>PliaG-lacⅠ-Pgrac-CⅠ-PCⅠ-GFP</w:t>
+      </w:r>
+      <w:bookmarkEnd w:id="135"/>
     </w:p>
     <w:p>
       <w:r>
         <w:t xml:space="preserve">In the laboratory, to guarantee successful culture of our engineered </w:t>
       </w:r>
-      <w:ins w:id="139" w:author="xb21cn" w:date="2020-10-17T18:13:00Z">
+      <w:ins w:id="137" w:author="xb21cn" w:date="2020-10-17T18:13:00Z">
         <w:r>
           <w:rPr>
             <w:rFonts w:hint="eastAsia"/>
           </w:rPr>
-          <w:t>&lt;</w:t>
+          <w:t>&lt;i&gt;</w:t>
         </w:r>
-        <w:proofErr w:type="spellStart"/>
+      </w:ins>
+      <w:r>
+        <w:t>Bacillus subtilis</w:t>
+      </w:r>
+      <w:ins w:id="138" w:author="xb21cn" w:date="2020-10-17T18:13:00Z">
         <w:r>
           <w:rPr>
             <w:rFonts w:hint="eastAsia"/>
           </w:rPr>
-          <w:t>i</w:t>
-        </w:r>
-        <w:proofErr w:type="spellEnd"/>
-        <w:r>
-          <w:rPr>
-            <w:rFonts w:hint="eastAsia"/>
-          </w:rPr>
-          <w:t>&gt;</w:t>
+          <w:t>&lt;/i&gt;</w:t>
         </w:r>
       </w:ins>
       <w:r>
-        <w:t>Bacillus subtilis</w:t>
-      </w:r>
-      <w:ins w:id="140" w:author="xb21cn" w:date="2020-10-17T18:13:00Z">
-        <w:r>
-          <w:rPr>
-            <w:rFonts w:hint="eastAsia"/>
-          </w:rPr>
-          <w:t>&lt;/</w:t>
-        </w:r>
-        <w:proofErr w:type="spellStart"/>
-        <w:r>
-          <w:rPr>
-            <w:rFonts w:hint="eastAsia"/>
-          </w:rPr>
-          <w:t>i</w:t>
-        </w:r>
-        <w:proofErr w:type="spellEnd"/>
-        <w:r>
-          <w:rPr>
-            <w:rFonts w:hint="eastAsia"/>
-          </w:rPr>
-          <w:t>&gt;</w:t>
-        </w:r>
-      </w:ins>
-      <w:r>
         <w:t xml:space="preserve">, we need to introduce an IPTG induction system to our bacteria, so this composite part is to demonstrate the IPTG induction system </w:t>
       </w:r>
-      <w:ins w:id="141" w:author="xb21cn" w:date="2020-10-17T18:18:00Z">
+      <w:ins w:id="139" w:author="xb21cn" w:date="2020-10-17T18:18:00Z">
         <w:r>
           <w:rPr>
             <w:rFonts w:hint="eastAsia"/>
@@ -15761,8 +15034,7 @@
           <w:tab w:val="left" w:pos="7180"/>
         </w:tabs>
       </w:pPr>
-      <w:bookmarkStart w:id="142" w:name="_Hlk53175082"/>
-      <w:proofErr w:type="spellStart"/>
+      <w:bookmarkStart w:id="140" w:name="_Hlk53175082"/>
       <w:r>
         <w:rPr>
           <w:rFonts w:hint="eastAsia"/>
@@ -15772,30 +15044,13 @@
       <w:r>
         <w:t>liaG</w:t>
       </w:r>
-      <w:proofErr w:type="spellEnd"/>
       <w:r>
         <w:tab/>
-        <w:t xml:space="preserve">B0034    </w:t>
-      </w:r>
-      <w:proofErr w:type="spellStart"/>
-      <w:r>
-        <w:t>lacI</w:t>
-      </w:r>
-      <w:proofErr w:type="spellEnd"/>
-      <w:r>
-        <w:t xml:space="preserve">         B0015  </w:t>
-      </w:r>
-      <w:bookmarkEnd w:id="142"/>
-      <w:r>
-        <w:t xml:space="preserve">   </w:t>
-      </w:r>
-      <w:proofErr w:type="spellStart"/>
-      <w:r>
-        <w:t>Pgrac</w:t>
-      </w:r>
-      <w:proofErr w:type="spellEnd"/>
-      <w:r>
-        <w:t xml:space="preserve">   B0034      CI</w:t>
+        <w:t xml:space="preserve">B0034    lacI         B0015  </w:t>
+      </w:r>
+      <w:bookmarkEnd w:id="140"/>
+      <w:r>
+        <w:t xml:space="preserve">   Pgrac   B0034      CI</w:t>
       </w:r>
       <w:r>
         <w:tab/>
@@ -15803,7 +15058,7 @@
       </w:r>
     </w:p>
     <w:p/>
-    <w:bookmarkStart w:id="143" w:name="_Hlk53175118"/>
+    <w:bookmarkStart w:id="141" w:name="_Hlk53175118"/>
     <w:p>
       <w:r>
         <w:rPr>
@@ -16211,7 +15466,6 @@
     </w:p>
     <w:p/>
     <w:p>
-      <w:proofErr w:type="spellStart"/>
       <w:r>
         <w:rPr>
           <w:rFonts w:hint="eastAsia"/>
@@ -16219,15 +15473,11 @@
         <w:t>P</w:t>
       </w:r>
       <w:r>
-        <w:t>cI</w:t>
-      </w:r>
-      <w:proofErr w:type="spellEnd"/>
-      <w:r>
-        <w:t xml:space="preserve">       B0034   GFP        B0015</w:t>
-      </w:r>
-    </w:p>
-    <w:bookmarkEnd w:id="138"/>
-    <w:bookmarkEnd w:id="143"/>
+        <w:t>cI       B0034   GFP        B0015</w:t>
+      </w:r>
+    </w:p>
+    <w:bookmarkEnd w:id="136"/>
+    <w:bookmarkEnd w:id="141"/>
     <w:p>
       <w:r>
         <w:rPr>
@@ -16377,7 +15627,7 @@
         </w:rPr>
         <w:t xml:space="preserve">Similar to procedure 2.1.2.1, </w:t>
       </w:r>
-      <w:bookmarkStart w:id="144" w:name="_Hlk53520106"/>
+      <w:bookmarkStart w:id="142" w:name="_Hlk53520106"/>
       <w:r>
         <w:rPr>
           <w:sz w:val="22"/>
@@ -16390,75 +15640,11 @@
         </w:rPr>
         <w:t xml:space="preserve"> </w:t>
       </w:r>
-      <w:proofErr w:type="spellStart"/>
-      <w:r>
-        <w:rPr>
-          <w:sz w:val="22"/>
-        </w:rPr>
-        <w:t>PliaG</w:t>
-      </w:r>
-      <w:proofErr w:type="spellEnd"/>
-      <w:r>
-        <w:rPr>
-          <w:sz w:val="22"/>
-        </w:rPr>
-        <w:t>-</w:t>
-      </w:r>
-      <w:proofErr w:type="spellStart"/>
-      <w:r>
-        <w:rPr>
-          <w:sz w:val="22"/>
-        </w:rPr>
-        <w:t>lacⅠ</w:t>
-      </w:r>
-      <w:proofErr w:type="spellEnd"/>
-      <w:r>
-        <w:rPr>
-          <w:sz w:val="22"/>
-        </w:rPr>
-        <w:t>-</w:t>
-      </w:r>
-      <w:proofErr w:type="spellStart"/>
-      <w:r>
-        <w:rPr>
-          <w:sz w:val="22"/>
-        </w:rPr>
-        <w:t>Pgrac</w:t>
-      </w:r>
-      <w:proofErr w:type="spellEnd"/>
-      <w:r>
-        <w:rPr>
-          <w:sz w:val="22"/>
-        </w:rPr>
-        <w:t>-</w:t>
-      </w:r>
-      <w:proofErr w:type="spellStart"/>
-      <w:r>
-        <w:rPr>
-          <w:sz w:val="22"/>
-        </w:rPr>
-        <w:t>CⅠ</w:t>
-      </w:r>
-      <w:proofErr w:type="spellEnd"/>
-      <w:r>
-        <w:rPr>
-          <w:sz w:val="22"/>
-        </w:rPr>
-        <w:t>-</w:t>
-      </w:r>
-      <w:proofErr w:type="spellStart"/>
-      <w:r>
-        <w:rPr>
-          <w:sz w:val="22"/>
-        </w:rPr>
-        <w:t>PCⅠ</w:t>
-      </w:r>
-      <w:proofErr w:type="spellEnd"/>
-      <w:r>
-        <w:rPr>
-          <w:sz w:val="22"/>
-        </w:rPr>
-        <w:t>-GFP</w:t>
+      <w:r>
+        <w:rPr>
+          <w:sz w:val="22"/>
+        </w:rPr>
+        <w:t>PliaG-lacⅠ-Pgrac-CⅠ-PCⅠ-GFP</w:t>
       </w:r>
       <w:r>
         <w:rPr>
@@ -16466,7 +15652,7 @@
         </w:rPr>
         <w:t>.</w:t>
       </w:r>
-      <w:bookmarkEnd w:id="144"/>
+      <w:bookmarkEnd w:id="142"/>
     </w:p>
     <w:p/>
     <w:p>
@@ -16637,7 +15823,7 @@
         </w:rPr>
         <w:t>.2</w:t>
       </w:r>
-      <w:ins w:id="145" w:author="xb21cn" w:date="2020-10-17T18:19:00Z">
+      <w:ins w:id="143" w:author="xb21cn" w:date="2020-10-17T18:19:00Z">
         <w:r>
           <w:rPr>
             <w:rFonts w:hint="eastAsia"/>
@@ -16645,7 +15831,7 @@
           <w:t>.</w:t>
         </w:r>
       </w:ins>
-      <w:del w:id="146" w:author="xb21cn" w:date="2020-10-17T18:19:00Z">
+      <w:del w:id="144" w:author="xb21cn" w:date="2020-10-17T18:19:00Z">
         <w:r>
           <w:rPr>
             <w:rFonts w:hint="eastAsia"/>
@@ -16741,11 +15927,11 @@
           <w:numId w:val="17"/>
         </w:numPr>
         <w:ind w:firstLineChars="0"/>
-        <w:pPrChange w:id="147" w:author="xb21cn" w:date="2020-10-17T18:22:00Z">
+        <w:pPrChange w:id="145" w:author="xb21cn" w:date="2020-10-17T18:22:00Z">
           <w:pPr/>
         </w:pPrChange>
       </w:pPr>
-      <w:del w:id="148" w:author="xb21cn" w:date="2020-10-17T18:22:00Z">
+      <w:del w:id="146" w:author="xb21cn" w:date="2020-10-17T18:22:00Z">
         <w:r>
           <w:rPr>
             <w:rFonts w:hint="eastAsia"/>
@@ -16753,7 +15939,7 @@
           <w:delText>①</w:delText>
         </w:r>
       </w:del>
-      <w:bookmarkStart w:id="149" w:name="_Hlk53520157"/>
+      <w:bookmarkStart w:id="147" w:name="_Hlk53520157"/>
       <w:r>
         <w:rPr>
           <w:rFonts w:hint="eastAsia"/>
@@ -16787,7 +15973,7 @@
       <w:r>
         <w:t xml:space="preserve"> while the </w:t>
       </w:r>
-      <w:ins w:id="150" w:author="xb21cn" w:date="2020-10-17T18:22:00Z">
+      <w:ins w:id="148" w:author="xb21cn" w:date="2020-10-17T18:22:00Z">
         <w:r>
           <w:rPr>
             <w:rFonts w:hint="eastAsia"/>
@@ -16795,7 +15981,7 @@
           <w:t>IPTG</w:t>
         </w:r>
       </w:ins>
-      <w:del w:id="151" w:author="xb21cn" w:date="2020-10-17T18:22:00Z">
+      <w:del w:id="149" w:author="xb21cn" w:date="2020-10-17T18:22:00Z">
         <w:r>
           <w:delText>control group</w:delText>
         </w:r>
@@ -16812,7 +15998,7 @@
       <w:r>
         <w:t xml:space="preserve">added </w:t>
       </w:r>
-      <w:ins w:id="152" w:author="xb21cn" w:date="2020-10-17T18:22:00Z">
+      <w:ins w:id="150" w:author="xb21cn" w:date="2020-10-17T18:22:00Z">
         <w:r>
           <w:rPr>
             <w:rFonts w:hint="eastAsia"/>
@@ -16820,7 +16006,7 @@
           <w:t>to control group</w:t>
         </w:r>
       </w:ins>
-      <w:del w:id="153" w:author="xb21cn" w:date="2020-10-17T18:22:00Z">
+      <w:del w:id="151" w:author="xb21cn" w:date="2020-10-17T18:22:00Z">
         <w:r>
           <w:delText>IPTG</w:delText>
         </w:r>
@@ -16829,7 +16015,7 @@
         <w:t>.</w:t>
       </w:r>
     </w:p>
-    <w:bookmarkEnd w:id="149"/>
+    <w:bookmarkEnd w:id="147"/>
     <w:p>
       <w:pPr>
         <w:rPr>
@@ -16845,7 +16031,7 @@
         </w:rPr>
         <w:t>②</w:t>
       </w:r>
-      <w:bookmarkStart w:id="154" w:name="_Hlk53520236"/>
+      <w:bookmarkStart w:id="152" w:name="_Hlk53520236"/>
       <w:r>
         <w:rPr>
           <w:color w:val="000000" w:themeColor="text1"/>
@@ -16874,7 +16060,7 @@
         </w:rPr>
         <w:t>observe the presence of fluorescence</w:t>
       </w:r>
-      <w:bookmarkEnd w:id="154"/>
+      <w:bookmarkEnd w:id="152"/>
       <w:r>
         <w:rPr>
           <w:color w:val="000000" w:themeColor="text1"/>
@@ -17253,7 +16439,7 @@
       <w:r>
         <w:t xml:space="preserve"> we want to make sure that our devices are as successful as possible. We designed the above experiments to verify the engineering success of our devices, but these tests were based on</w:t>
       </w:r>
-      <w:del w:id="155" w:author="xb21cn" w:date="2020-10-17T18:28:00Z">
+      <w:del w:id="153" w:author="xb21cn" w:date="2020-10-17T18:28:00Z">
         <w:r>
           <w:delText xml:space="preserve"> theoretical and</w:delText>
         </w:r>
@@ -17261,7 +16447,7 @@
       <w:r>
         <w:t xml:space="preserve"> literature </w:t>
       </w:r>
-      <w:del w:id="156" w:author="xb21cn" w:date="2020-10-17T18:28:00Z">
+      <w:del w:id="154" w:author="xb21cn" w:date="2020-10-17T18:28:00Z">
         <w:r>
           <w:delText>predictions</w:delText>
         </w:r>
@@ -17269,7 +16455,7 @@
       <w:r>
         <w:t xml:space="preserve"> or mathematical model predictions. There will </w:t>
       </w:r>
-      <w:del w:id="157" w:author="xb21cn" w:date="2020-10-17T18:28:00Z">
+      <w:del w:id="155" w:author="xb21cn" w:date="2020-10-17T18:28:00Z">
         <w:r>
           <w:delText>inevitably</w:delText>
         </w:r>
@@ -17277,7 +16463,7 @@
       <w:r>
         <w:t xml:space="preserve"> be errors or failures in the actual experimental verification</w:t>
       </w:r>
-      <w:ins w:id="158" w:author="xb21cn" w:date="2020-10-17T18:28:00Z">
+      <w:ins w:id="156" w:author="xb21cn" w:date="2020-10-17T18:28:00Z">
         <w:r>
           <w:rPr>
             <w:rFonts w:hint="eastAsia"/>
@@ -17285,7 +16471,7 @@
           <w:t xml:space="preserve"> inev</w:t>
         </w:r>
       </w:ins>
-      <w:ins w:id="159" w:author="xb21cn" w:date="2020-10-17T18:29:00Z">
+      <w:ins w:id="157" w:author="xb21cn" w:date="2020-10-17T18:29:00Z">
         <w:r>
           <w:rPr>
             <w:rFonts w:hint="eastAsia"/>
@@ -17309,20 +16495,20 @@
         <w:t xml:space="preserve"> </w:t>
       </w:r>
       <w:r>
-        <w:t xml:space="preserve">during </w:t>
+        <w:t>during experiments and</w:t>
+      </w:r>
+      <w:r>
+        <w:t xml:space="preserve"> objective factors</w:t>
+      </w:r>
+      <w:r>
+        <w:t xml:space="preserve">, </w:t>
+      </w:r>
+      <w:r>
+        <w:t xml:space="preserve">such as kit </w:t>
       </w:r>
       <w:r>
         <w:lastRenderedPageBreak/>
-        <w:t>experiments and</w:t>
-      </w:r>
-      <w:r>
-        <w:t xml:space="preserve"> objective factors</w:t>
-      </w:r>
-      <w:r>
-        <w:t xml:space="preserve">, </w:t>
-      </w:r>
-      <w:r>
-        <w:t>such as kit problems</w:t>
+        <w:t>problems</w:t>
       </w:r>
       <w:r>
         <w:t>, may cause unexpected results</w:t>
@@ -17366,7 +16552,7 @@
       <w:r>
         <w:t xml:space="preserve"> troubleshooting handbook", </w:t>
       </w:r>
-      <w:ins w:id="160" w:author="xb21cn" w:date="2020-10-17T18:32:00Z">
+      <w:ins w:id="158" w:author="xb21cn" w:date="2020-10-17T18:32:00Z">
         <w:r>
           <w:rPr>
             <w:rFonts w:hint="eastAsia"/>
@@ -17948,16 +17134,13 @@
         <w:t>s</w:t>
       </w:r>
       <w:r>
-        <w:t xml:space="preserve"> and may </w:t>
+        <w:t xml:space="preserve"> and may cause bad results if they are non-functional. We </w:t>
+      </w:r>
+      <w:r>
+        <w:t xml:space="preserve">assumed unexpected results caused by them, </w:t>
       </w:r>
       <w:r>
         <w:lastRenderedPageBreak/>
-        <w:t xml:space="preserve">cause bad results if they are non-functional. We </w:t>
-      </w:r>
-      <w:r>
-        <w:t xml:space="preserve">assumed unexpected results caused by them, </w:t>
-      </w:r>
-      <w:r>
         <w:t>speculate</w:t>
       </w:r>
       <w:r>
@@ -18092,27 +17275,11 @@
         </w:tabs>
         <w:ind w:firstLineChars="0"/>
       </w:pPr>
-      <w:proofErr w:type="gramStart"/>
-      <w:r>
-        <w:rPr>
-          <w:rFonts w:hint="eastAsia"/>
-        </w:rPr>
-        <w:t>PHYTASE(</w:t>
-      </w:r>
-      <w:proofErr w:type="spellStart"/>
-      <w:proofErr w:type="gramEnd"/>
-      <w:r>
-        <w:rPr>
-          <w:rFonts w:hint="eastAsia"/>
-        </w:rPr>
-        <w:t>ycD</w:t>
-      </w:r>
-      <w:proofErr w:type="spellEnd"/>
-      <w:r>
-        <w:rPr>
-          <w:rFonts w:hint="eastAsia"/>
-        </w:rPr>
-        <w:t>)</w:t>
+      <w:r>
+        <w:rPr>
+          <w:rFonts w:hint="eastAsia"/>
+        </w:rPr>
+        <w:t>PHYTASE(ycD)</w:t>
       </w:r>
       <w:r>
         <w:t xml:space="preserve"> </w:t>
@@ -18183,8 +17350,8 @@
             <w:vAlign w:val="center"/>
           </w:tcPr>
           <w:p>
-            <w:bookmarkStart w:id="161" w:name="_Hlk53759536"/>
-            <w:bookmarkStart w:id="162" w:name="_Hlk53764101"/>
+            <w:bookmarkStart w:id="159" w:name="_Hlk53759536"/>
+            <w:bookmarkStart w:id="160" w:name="_Hlk53764101"/>
             <w:r>
               <w:t>P</w:t>
             </w:r>
@@ -18194,11 +17361,11 @@
               </w:rPr>
               <w:t>yromorphite</w:t>
             </w:r>
-            <w:bookmarkEnd w:id="161"/>
+            <w:bookmarkEnd w:id="159"/>
             <w:r>
               <w:t xml:space="preserve"> </w:t>
             </w:r>
-            <w:bookmarkEnd w:id="162"/>
+            <w:bookmarkEnd w:id="160"/>
             <w:r>
               <w:t>cannot be formed</w:t>
             </w:r>
@@ -18210,7 +17377,7 @@
             <w:vAlign w:val="center"/>
           </w:tcPr>
           <w:p>
-            <w:ins w:id="163" w:author="LI Yunong" w:date="2020-10-17T22:02:00Z">
+            <w:ins w:id="161" w:author="LI Yunong" w:date="2020-10-17T22:02:00Z">
               <w:r>
                 <w:rPr>
                   <w:rFonts w:hint="eastAsia"/>
@@ -18221,7 +17388,7 @@
                 <w:t xml:space="preserve"> to detect</w:t>
               </w:r>
             </w:ins>
-            <w:del w:id="164" w:author="LI Yunong" w:date="2020-10-17T22:02:00Z">
+            <w:del w:id="162" w:author="LI Yunong" w:date="2020-10-17T22:02:00Z">
               <w:r>
                 <w:rPr>
                   <w:rFonts w:hint="eastAsia"/>
@@ -18290,7 +17457,7 @@
               </w:rPr>
               <w:t xml:space="preserve">Apply more sensitive and advanced methods like XRD </w:t>
             </w:r>
-            <w:ins w:id="165" w:author="xb21cn" w:date="2020-10-17T18:40:00Z">
+            <w:ins w:id="163" w:author="xb21cn" w:date="2020-10-17T18:40:00Z">
               <w:r>
                 <w:rPr>
                   <w:rFonts w:hint="eastAsia"/>
@@ -18298,7 +17465,7 @@
                 <w:t>analysis</w:t>
               </w:r>
             </w:ins>
-            <w:del w:id="166" w:author="xb21cn" w:date="2020-10-17T18:40:00Z">
+            <w:del w:id="164" w:author="xb21cn" w:date="2020-10-17T18:40:00Z">
               <w:r>
                 <w:rPr>
                   <w:rFonts w:hint="eastAsia"/>
@@ -18846,33 +18013,11 @@
             <w:vAlign w:val="center"/>
           </w:tcPr>
           <w:p>
-            <w:proofErr w:type="spellStart"/>
             <w:r>
               <w:rPr>
                 <w:rFonts w:hint="eastAsia"/>
               </w:rPr>
-              <w:t>Pgrac</w:t>
-            </w:r>
-            <w:proofErr w:type="spellEnd"/>
-            <w:r>
-              <w:rPr>
-                <w:rFonts w:hint="eastAsia"/>
-              </w:rPr>
-              <w:t xml:space="preserve"> is not successfully induced or </w:t>
-            </w:r>
-            <w:proofErr w:type="spellStart"/>
-            <w:r>
-              <w:rPr>
-                <w:rFonts w:hint="eastAsia"/>
-              </w:rPr>
-              <w:t>Pgrac</w:t>
-            </w:r>
-            <w:proofErr w:type="spellEnd"/>
-            <w:r>
-              <w:rPr>
-                <w:rFonts w:hint="eastAsia"/>
-              </w:rPr>
-              <w:t xml:space="preserve"> is not strong enough</w:t>
+              <w:t>Pgrac is not successfully induced or Pgrac is not strong enough</w:t>
             </w:r>
           </w:p>
         </w:tc>
@@ -18898,7 +18043,6 @@
               </w:rPr>
               <w:t xml:space="preserve">such as </w:t>
             </w:r>
-            <w:proofErr w:type="gramStart"/>
             <w:r>
               <w:t xml:space="preserve">more </w:t>
             </w:r>
@@ -18906,14 +18050,7 @@
               <w:rPr>
                 <w:rFonts w:hint="eastAsia"/>
               </w:rPr>
-              <w:t>stronger</w:t>
-            </w:r>
-            <w:proofErr w:type="gramEnd"/>
-            <w:r>
-              <w:rPr>
-                <w:rFonts w:hint="eastAsia"/>
-              </w:rPr>
-              <w:t xml:space="preserve"> oxygen-</w:t>
+              <w:t>stronger oxygen-</w:t>
             </w:r>
             <w:r>
               <w:t xml:space="preserve">free </w:t>
@@ -18954,7 +18091,14 @@
               <w:rPr>
                 <w:rFonts w:hint="eastAsia"/>
               </w:rPr>
-              <w:t xml:space="preserve"> experimental methods</w:t>
+              <w:t xml:space="preserve"> </w:t>
+            </w:r>
+            <w:r>
+              <w:rPr>
+                <w:rFonts w:hint="eastAsia"/>
+              </w:rPr>
+              <w:lastRenderedPageBreak/>
+              <w:t>experimental methods</w:t>
             </w:r>
             <w:r>
               <w:t xml:space="preserve">, </w:t>
@@ -19023,19 +18167,11 @@
             <w:vAlign w:val="center"/>
           </w:tcPr>
           <w:p>
-            <w:proofErr w:type="spellStart"/>
             <w:r>
               <w:rPr>
                 <w:rFonts w:hint="eastAsia"/>
               </w:rPr>
-              <w:t>Pnar</w:t>
-            </w:r>
-            <w:proofErr w:type="spellEnd"/>
-            <w:r>
-              <w:rPr>
-                <w:rFonts w:hint="eastAsia"/>
-              </w:rPr>
-              <w:t xml:space="preserve"> is not strong enough</w:t>
+              <w:t>Pnar is not strong enough</w:t>
             </w:r>
           </w:p>
         </w:tc>
@@ -19204,7 +18340,14 @@
               <w:rPr>
                 <w:rFonts w:hint="eastAsia"/>
               </w:rPr>
-              <w:t>Toehold switch cannot form stem-ring structure</w:t>
+              <w:t xml:space="preserve">Toehold switch </w:t>
+            </w:r>
+            <w:r>
+              <w:rPr>
+                <w:rFonts w:hint="eastAsia"/>
+              </w:rPr>
+              <w:lastRenderedPageBreak/>
+              <w:t>cannot form stem-ring structure</w:t>
             </w:r>
           </w:p>
         </w:tc>
@@ -19831,7 +18974,6 @@
           <w:sz w:val="44"/>
           <w:szCs w:val="44"/>
         </w:rPr>
-        <w:lastRenderedPageBreak/>
         <w:t>四、Future Step</w:t>
       </w:r>
       <w:r>
@@ -19861,7 +19003,7 @@
       <w:r>
         <w:t xml:space="preserve">. However, there are shortcomings of circuit and we can put forward ideas to further optimize the engineering design according </w:t>
       </w:r>
-      <w:ins w:id="167" w:author="LI Yunong" w:date="2020-10-17T21:08:00Z">
+      <w:ins w:id="165" w:author="LI Yunong" w:date="2020-10-17T21:08:00Z">
         <w:r>
           <w:t xml:space="preserve">to </w:t>
         </w:r>
@@ -19974,7 +19116,14 @@
         <w:rPr>
           <w:rFonts w:hint="eastAsia"/>
         </w:rPr>
-        <w:t>in the intestin</w:t>
+        <w:t xml:space="preserve">in the </w:t>
+      </w:r>
+      <w:r>
+        <w:rPr>
+          <w:rFonts w:hint="eastAsia"/>
+        </w:rPr>
+        <w:lastRenderedPageBreak/>
+        <w:t>intestin</w:t>
       </w:r>
       <w:r>
         <w:t>e</w:t>
@@ -20175,39 +19324,7 @@
         <w:t>1</w:t>
       </w:r>
       <w:r>
-        <w:t xml:space="preserve">] Xi Wang, Wenliang Lu, </w:t>
-      </w:r>
-      <w:proofErr w:type="spellStart"/>
-      <w:r>
-        <w:t>Mingze</w:t>
-      </w:r>
-      <w:proofErr w:type="spellEnd"/>
-      <w:r>
-        <w:t xml:space="preserve"> Yao, et al. Heterologous expression and purification of Bacillus phytase </w:t>
-      </w:r>
-      <w:proofErr w:type="spellStart"/>
-      <w:r>
-        <w:t>phy</w:t>
-      </w:r>
-      <w:proofErr w:type="spellEnd"/>
-      <w:r>
-        <w:t xml:space="preserve"> (</w:t>
-      </w:r>
-      <w:proofErr w:type="spellStart"/>
-      <w:r>
-        <w:t>ycD</w:t>
-      </w:r>
-      <w:proofErr w:type="spellEnd"/>
-      <w:r>
-        <w:t xml:space="preserve">) Gene in </w:t>
-      </w:r>
-      <w:proofErr w:type="gramStart"/>
-      <w:r>
-        <w:t>E.coli</w:t>
-      </w:r>
-      <w:proofErr w:type="gramEnd"/>
-      <w:r>
-        <w:t>[J]. Chinese Journal of Applied and Environmental Biology, 2014, 20(02):295-299.</w:t>
+        <w:t>] Xi Wang, Wenliang Lu, Mingze Yao, et al. Heterologous expression and purification of Bacillus phytase phy (ycD) Gene in E.coli[J]. Chinese Journal of Applied and Environmental Biology, 2014, 20(02):295-299.</w:t>
       </w:r>
     </w:p>
     <w:p>
@@ -20229,45 +19346,13 @@
         <w:t>3</w:t>
       </w:r>
       <w:r>
-        <w:t xml:space="preserve">] </w:t>
-      </w:r>
-      <w:proofErr w:type="spellStart"/>
-      <w:r>
-        <w:t>Kerovuo</w:t>
-      </w:r>
-      <w:proofErr w:type="spellEnd"/>
-      <w:r>
-        <w:t xml:space="preserve"> J, </w:t>
-      </w:r>
-      <w:proofErr w:type="spellStart"/>
-      <w:r>
-        <w:t>Rouvinen</w:t>
-      </w:r>
-      <w:proofErr w:type="spellEnd"/>
-      <w:r>
-        <w:t xml:space="preserve"> J, </w:t>
-      </w:r>
-      <w:proofErr w:type="spellStart"/>
-      <w:r>
-        <w:t>Hatzack</w:t>
-      </w:r>
-      <w:proofErr w:type="spellEnd"/>
-      <w:r>
-        <w:t xml:space="preserve"> F. Analysis of myo</w:t>
+        <w:t>] Kerovuo J, Rouvinen J, Hatzack F. Analysis of myo</w:t>
       </w:r>
       <w:r>
         <w:t>-</w:t>
       </w:r>
       <w:r>
-        <w:t xml:space="preserve">inositol </w:t>
-      </w:r>
-      <w:proofErr w:type="spellStart"/>
-      <w:r>
-        <w:t>hexakisphosphate</w:t>
-      </w:r>
-      <w:proofErr w:type="spellEnd"/>
-      <w:r>
-        <w:t xml:space="preserve"> hydrolysis by Bacillus phytase: indication of a novel reaction mechanism[J]. Biochemical journal,2000,352Pt 3(Pt 3):623-628.</w:t>
+        <w:t>inositol hexakisphosphate hydrolysis by Bacillus phytase: indication of a novel reaction mechanism[J]. Biochemical journal,2000,352Pt 3(Pt 3):623-628.</w:t>
       </w:r>
     </w:p>
     <w:p>
@@ -20285,7 +19370,6 @@
       <w:r>
         <w:t>[</w:t>
       </w:r>
-      <w:proofErr w:type="gramStart"/>
       <w:r>
         <w:t>5</w:t>
       </w:r>
@@ -20293,19 +19377,7 @@
         <w:t>]</w:t>
       </w:r>
       <w:r>
-        <w:t>Tavares</w:t>
-      </w:r>
-      <w:proofErr w:type="gramEnd"/>
-      <w:r>
-        <w:t xml:space="preserve"> Batista M, Souza RD, </w:t>
-      </w:r>
-      <w:proofErr w:type="spellStart"/>
-      <w:r>
-        <w:t>Paccez</w:t>
-      </w:r>
-      <w:proofErr w:type="spellEnd"/>
-      <w:r>
-        <w:t xml:space="preserve"> JD, Luiz WB, Ferreira EL, Cavalcante RC, Ferreira RC, Ferreira LC. Gut adhesive Bacillus subtilis spores as a platform for mucosal delivery of antigens. Infect Immun. 2014;82(4):1414–1423.</w:t>
+        <w:t>Tavares Batista M, Souza RD, Paccez JD, Luiz WB, Ferreira EL, Cavalcante RC, Ferreira RC, Ferreira LC. Gut adhesive Bacillus subtilis spores as a platform for mucosal delivery of antigens. Infect Immun. 2014;82(4):1414–1423.</w:t>
       </w:r>
     </w:p>
     <w:sectPr>

</xml_diff>